<commit_message>
Poprawki literowek, usuwanie niektorych rzeczy i kolejna czesc dokumentu: Przykladowe wykorzystanie systemu
</commit_message>
<xml_diff>
--- a/_assets/dokument/praca-inzynierska - po poprawkach riminskiego moja kontynuacja.docx
+++ b/_assets/dokument/praca-inzynierska - po poprawkach riminskiego moja kontynuacja.docx
@@ -419,7 +419,7 @@
       <w:r>
         <w:fldChar w:fldCharType="separate"/>
       </w:r>
-      <w:hyperlink w:anchor="_Toc512382062" w:history="1">
+      <w:hyperlink w:anchor="_Toc512385946" w:history="1">
         <w:r>
           <w:rPr>
             <w:rStyle w:val="Hipercze"/>
@@ -461,7 +461,7 @@
             <w:noProof/>
             <w:webHidden/>
           </w:rPr>
-          <w:instrText xml:space="preserve"> PAGEREF _Toc512382062 \h </w:instrText>
+          <w:instrText xml:space="preserve"> PAGEREF _Toc512385946 \h </w:instrText>
         </w:r>
         <w:r>
           <w:rPr>
@@ -505,7 +505,7 @@
           <w:szCs w:val="24"/>
         </w:rPr>
       </w:pPr>
-      <w:hyperlink w:anchor="_Toc512382063" w:history="1">
+      <w:hyperlink w:anchor="_Toc512385947" w:history="1">
         <w:r>
           <w:rPr>
             <w:rStyle w:val="Hipercze"/>
@@ -547,7 +547,7 @@
             <w:noProof/>
             <w:webHidden/>
           </w:rPr>
-          <w:instrText xml:space="preserve"> PAGEREF _Toc512382063 \h </w:instrText>
+          <w:instrText xml:space="preserve"> PAGEREF _Toc512385947 \h </w:instrText>
         </w:r>
         <w:r>
           <w:rPr>
@@ -591,7 +591,7 @@
           <w:szCs w:val="24"/>
         </w:rPr>
       </w:pPr>
-      <w:hyperlink w:anchor="_Toc512382064" w:history="1">
+      <w:hyperlink w:anchor="_Toc512385948" w:history="1">
         <w:r>
           <w:rPr>
             <w:rStyle w:val="Hipercze"/>
@@ -633,7 +633,7 @@
             <w:noProof/>
             <w:webHidden/>
           </w:rPr>
-          <w:instrText xml:space="preserve"> PAGEREF _Toc512382064 \h </w:instrText>
+          <w:instrText xml:space="preserve"> PAGEREF _Toc512385948 \h </w:instrText>
         </w:r>
         <w:r>
           <w:rPr>
@@ -677,7 +677,7 @@
           <w:szCs w:val="24"/>
         </w:rPr>
       </w:pPr>
-      <w:hyperlink w:anchor="_Toc512382065" w:history="1">
+      <w:hyperlink w:anchor="_Toc512385949" w:history="1">
         <w:r>
           <w:rPr>
             <w:rStyle w:val="Hipercze"/>
@@ -719,7 +719,7 @@
             <w:noProof/>
             <w:webHidden/>
           </w:rPr>
-          <w:instrText xml:space="preserve"> PAGEREF _Toc512382065 \h </w:instrText>
+          <w:instrText xml:space="preserve"> PAGEREF _Toc512385949 \h </w:instrText>
         </w:r>
         <w:r>
           <w:rPr>
@@ -763,7 +763,7 @@
           <w:szCs w:val="24"/>
         </w:rPr>
       </w:pPr>
-      <w:hyperlink w:anchor="_Toc512382066" w:history="1">
+      <w:hyperlink w:anchor="_Toc512385950" w:history="1">
         <w:r>
           <w:rPr>
             <w:rStyle w:val="Hipercze"/>
@@ -805,7 +805,7 @@
             <w:noProof/>
             <w:webHidden/>
           </w:rPr>
-          <w:instrText xml:space="preserve"> PAGEREF _Toc512382066 \h </w:instrText>
+          <w:instrText xml:space="preserve"> PAGEREF _Toc512385950 \h </w:instrText>
         </w:r>
         <w:r>
           <w:rPr>
@@ -849,7 +849,7 @@
           <w:szCs w:val="24"/>
         </w:rPr>
       </w:pPr>
-      <w:hyperlink w:anchor="_Toc512382067" w:history="1">
+      <w:hyperlink w:anchor="_Toc512385951" w:history="1">
         <w:r>
           <w:rPr>
             <w:rStyle w:val="Hipercze"/>
@@ -891,7 +891,7 @@
             <w:noProof/>
             <w:webHidden/>
           </w:rPr>
-          <w:instrText xml:space="preserve"> PAGEREF _Toc512382067 \h </w:instrText>
+          <w:instrText xml:space="preserve"> PAGEREF _Toc512385951 \h </w:instrText>
         </w:r>
         <w:r>
           <w:rPr>
@@ -924,9 +924,9 @@
     </w:p>
     <w:p>
       <w:pPr>
-        <w:pStyle w:val="Spistreci2"/>
-        <w:tabs>
-          <w:tab w:val="left" w:pos="960"/>
+        <w:pStyle w:val="Spistreci3"/>
+        <w:tabs>
+          <w:tab w:val="left" w:pos="1440"/>
           <w:tab w:val="right" w:leader="dot" w:pos="8493"/>
         </w:tabs>
         <w:rPr>
@@ -935,13 +935,13 @@
           <w:szCs w:val="24"/>
         </w:rPr>
       </w:pPr>
-      <w:hyperlink w:anchor="_Toc512382068" w:history="1">
+      <w:hyperlink w:anchor="_Toc512385952" w:history="1">
         <w:r>
           <w:rPr>
             <w:rStyle w:val="Hipercze"/>
             <w:noProof/>
           </w:rPr>
-          <w:t>5.2</w:t>
+          <w:t>5.1.1</w:t>
         </w:r>
         <w:r>
           <w:rPr>
@@ -956,7 +956,7 @@
             <w:rStyle w:val="Hipercze"/>
             <w:noProof/>
           </w:rPr>
-          <w:t>Architektura systemu</w:t>
+          <w:t>Wymagania funkcjonalne</w:t>
         </w:r>
         <w:r>
           <w:rPr>
@@ -977,7 +977,7 @@
             <w:noProof/>
             <w:webHidden/>
           </w:rPr>
-          <w:instrText xml:space="preserve"> PAGEREF _Toc512382068 \h </w:instrText>
+          <w:instrText xml:space="preserve"> PAGEREF _Toc512385952 \h </w:instrText>
         </w:r>
         <w:r>
           <w:rPr>
@@ -997,7 +997,7 @@
             <w:noProof/>
             <w:webHidden/>
           </w:rPr>
-          <w:t>15</w:t>
+          <w:t>14</w:t>
         </w:r>
         <w:r>
           <w:rPr>
@@ -1021,13 +1021,13 @@
           <w:szCs w:val="24"/>
         </w:rPr>
       </w:pPr>
-      <w:hyperlink w:anchor="_Toc512382069" w:history="1">
+      <w:hyperlink w:anchor="_Toc512385953" w:history="1">
         <w:r>
           <w:rPr>
             <w:rStyle w:val="Hipercze"/>
             <w:noProof/>
           </w:rPr>
-          <w:t>5.2.1</w:t>
+          <w:t>5.1.2</w:t>
         </w:r>
         <w:r>
           <w:rPr>
@@ -1042,7 +1042,7 @@
             <w:rStyle w:val="Hipercze"/>
             <w:noProof/>
           </w:rPr>
-          <w:t>Warstwa kliencka</w:t>
+          <w:t>Wymagania niefunkcjonalne</w:t>
         </w:r>
         <w:r>
           <w:rPr>
@@ -1063,7 +1063,7 @@
             <w:noProof/>
             <w:webHidden/>
           </w:rPr>
-          <w:instrText xml:space="preserve"> PAGEREF _Toc512382069 \h </w:instrText>
+          <w:instrText xml:space="preserve"> PAGEREF _Toc512385953 \h </w:instrText>
         </w:r>
         <w:r>
           <w:rPr>
@@ -1083,7 +1083,7 @@
             <w:noProof/>
             <w:webHidden/>
           </w:rPr>
-          <w:t>15</w:t>
+          <w:t>14</w:t>
         </w:r>
         <w:r>
           <w:rPr>
@@ -1107,123 +1107,164 @@
           <w:szCs w:val="24"/>
         </w:rPr>
       </w:pPr>
-      <w:r>
-        <w:rPr>
-          <w:rStyle w:val="Hipercze"/>
-          <w:noProof/>
-        </w:rPr>
-        <w:fldChar w:fldCharType="begin"/>
-      </w:r>
-      <w:r>
-        <w:rPr>
-          <w:rStyle w:val="Hipercze"/>
-          <w:noProof/>
-        </w:rPr>
-        <w:instrText xml:space="preserve"> </w:instrText>
-      </w:r>
-      <w:r>
-        <w:rPr>
-          <w:noProof/>
-        </w:rPr>
-        <w:instrText>HYPERLINK \l "_Toc512382070"</w:instrText>
-      </w:r>
-      <w:r>
-        <w:rPr>
-          <w:rStyle w:val="Hipercze"/>
-          <w:noProof/>
-        </w:rPr>
-        <w:instrText xml:space="preserve"> </w:instrText>
-      </w:r>
-      <w:r>
-        <w:rPr>
-          <w:rStyle w:val="Hipercze"/>
-          <w:noProof/>
-        </w:rPr>
-      </w:r>
-      <w:r>
-        <w:rPr>
-          <w:rStyle w:val="Hipercze"/>
-          <w:noProof/>
-        </w:rPr>
-        <w:fldChar w:fldCharType="separate"/>
-      </w:r>
-      <w:r>
-        <w:rPr>
-          <w:rStyle w:val="Hipercze"/>
-          <w:noProof/>
-        </w:rPr>
-        <w:t>5.2.2</w:t>
-      </w:r>
-      <w:r>
+      <w:hyperlink w:anchor="_Toc512385954" w:history="1">
+        <w:r>
+          <w:rPr>
+            <w:rStyle w:val="Hipercze"/>
+            <w:noProof/>
+          </w:rPr>
+          <w:t>5.1.3</w:t>
+        </w:r>
+        <w:r>
+          <w:rPr>
+            <w:rFonts w:asciiTheme="minorHAnsi" w:eastAsiaTheme="minorEastAsia" w:hAnsiTheme="minorHAnsi" w:cstheme="minorBidi"/>
+            <w:noProof/>
+            <w:szCs w:val="24"/>
+          </w:rPr>
+          <w:tab/>
+        </w:r>
+        <w:r>
+          <w:rPr>
+            <w:rStyle w:val="Hipercze"/>
+            <w:noProof/>
+          </w:rPr>
+          <w:t>Diagram przypadków użycia</w:t>
+        </w:r>
+        <w:r>
+          <w:rPr>
+            <w:noProof/>
+            <w:webHidden/>
+          </w:rPr>
+          <w:tab/>
+        </w:r>
+        <w:r>
+          <w:rPr>
+            <w:noProof/>
+            <w:webHidden/>
+          </w:rPr>
+          <w:fldChar w:fldCharType="begin"/>
+        </w:r>
+        <w:r>
+          <w:rPr>
+            <w:noProof/>
+            <w:webHidden/>
+          </w:rPr>
+          <w:instrText xml:space="preserve"> PAGEREF _Toc512385954 \h </w:instrText>
+        </w:r>
+        <w:r>
+          <w:rPr>
+            <w:noProof/>
+            <w:webHidden/>
+          </w:rPr>
+        </w:r>
+        <w:r>
+          <w:rPr>
+            <w:noProof/>
+            <w:webHidden/>
+          </w:rPr>
+          <w:fldChar w:fldCharType="separate"/>
+        </w:r>
+        <w:r>
+          <w:rPr>
+            <w:noProof/>
+            <w:webHidden/>
+          </w:rPr>
+          <w:t>15</w:t>
+        </w:r>
+        <w:r>
+          <w:rPr>
+            <w:noProof/>
+            <w:webHidden/>
+          </w:rPr>
+          <w:fldChar w:fldCharType="end"/>
+        </w:r>
+      </w:hyperlink>
+    </w:p>
+    <w:p>
+      <w:pPr>
+        <w:pStyle w:val="Spistreci2"/>
+        <w:tabs>
+          <w:tab w:val="left" w:pos="960"/>
+          <w:tab w:val="right" w:leader="dot" w:pos="8493"/>
+        </w:tabs>
         <w:rPr>
           <w:rFonts w:asciiTheme="minorHAnsi" w:eastAsiaTheme="minorEastAsia" w:hAnsiTheme="minorHAnsi" w:cstheme="minorBidi"/>
           <w:noProof/>
           <w:szCs w:val="24"/>
         </w:rPr>
-        <w:tab/>
-      </w:r>
-      <w:r>
-        <w:rPr>
-          <w:rStyle w:val="Hipercze"/>
-          <w:noProof/>
-        </w:rPr>
-        <w:t>Warstwa serwerowa</w:t>
-      </w:r>
-      <w:r>
-        <w:rPr>
-          <w:noProof/>
-          <w:webHidden/>
-        </w:rPr>
-        <w:tab/>
-      </w:r>
-      <w:r>
-        <w:rPr>
-          <w:noProof/>
-          <w:webHidden/>
-        </w:rPr>
-        <w:fldChar w:fldCharType="begin"/>
-      </w:r>
-      <w:r>
-        <w:rPr>
-          <w:noProof/>
-          <w:webHidden/>
-        </w:rPr>
-        <w:instrText xml:space="preserve"> PAGEREF _Toc512382070 \h </w:instrText>
-      </w:r>
-      <w:r>
-        <w:rPr>
-          <w:noProof/>
-          <w:webHidden/>
-        </w:rPr>
-      </w:r>
-      <w:r>
-        <w:rPr>
-          <w:noProof/>
-          <w:webHidden/>
-        </w:rPr>
-        <w:fldChar w:fldCharType="separate"/>
-      </w:r>
-      <w:r>
-        <w:rPr>
-          <w:noProof/>
-          <w:webHidden/>
-        </w:rPr>
-        <w:t>17</w:t>
-      </w:r>
-      <w:r>
-        <w:rPr>
-          <w:noProof/>
-          <w:webHidden/>
-        </w:rPr>
-        <w:fldChar w:fldCharType="end"/>
-      </w:r>
-      <w:r>
-        <w:rPr>
-          <w:rStyle w:val="Hipercze"/>
-          <w:noProof/>
-        </w:rPr>
-        <w:fldChar w:fldCharType="end"/>
-      </w:r>
+      </w:pPr>
+      <w:hyperlink w:anchor="_Toc512385955" w:history="1">
+        <w:r>
+          <w:rPr>
+            <w:rStyle w:val="Hipercze"/>
+            <w:noProof/>
+          </w:rPr>
+          <w:t>5.2</w:t>
+        </w:r>
+        <w:r>
+          <w:rPr>
+            <w:rFonts w:asciiTheme="minorHAnsi" w:eastAsiaTheme="minorEastAsia" w:hAnsiTheme="minorHAnsi" w:cstheme="minorBidi"/>
+            <w:noProof/>
+            <w:szCs w:val="24"/>
+          </w:rPr>
+          <w:tab/>
+        </w:r>
+        <w:r>
+          <w:rPr>
+            <w:rStyle w:val="Hipercze"/>
+            <w:noProof/>
+          </w:rPr>
+          <w:t>Architektura systemu</w:t>
+        </w:r>
+        <w:r>
+          <w:rPr>
+            <w:noProof/>
+            <w:webHidden/>
+          </w:rPr>
+          <w:tab/>
+        </w:r>
+        <w:r>
+          <w:rPr>
+            <w:noProof/>
+            <w:webHidden/>
+          </w:rPr>
+          <w:fldChar w:fldCharType="begin"/>
+        </w:r>
+        <w:r>
+          <w:rPr>
+            <w:noProof/>
+            <w:webHidden/>
+          </w:rPr>
+          <w:instrText xml:space="preserve"> PAGEREF _Toc512385955 \h </w:instrText>
+        </w:r>
+        <w:r>
+          <w:rPr>
+            <w:noProof/>
+            <w:webHidden/>
+          </w:rPr>
+        </w:r>
+        <w:r>
+          <w:rPr>
+            <w:noProof/>
+            <w:webHidden/>
+          </w:rPr>
+          <w:fldChar w:fldCharType="separate"/>
+        </w:r>
+        <w:r>
+          <w:rPr>
+            <w:noProof/>
+            <w:webHidden/>
+          </w:rPr>
+          <w:t>16</w:t>
+        </w:r>
+        <w:r>
+          <w:rPr>
+            <w:noProof/>
+            <w:webHidden/>
+          </w:rPr>
+          <w:fldChar w:fldCharType="end"/>
+        </w:r>
+      </w:hyperlink>
     </w:p>
     <w:p>
       <w:pPr>
@@ -1238,13 +1279,13 @@
           <w:szCs w:val="24"/>
         </w:rPr>
       </w:pPr>
-      <w:hyperlink w:anchor="_Toc512382071" w:history="1">
+      <w:hyperlink w:anchor="_Toc512385956" w:history="1">
         <w:r>
           <w:rPr>
             <w:rStyle w:val="Hipercze"/>
             <w:noProof/>
           </w:rPr>
-          <w:t>5.2.3</w:t>
+          <w:t>5.2.1</w:t>
         </w:r>
         <w:r>
           <w:rPr>
@@ -1259,7 +1300,7 @@
             <w:rStyle w:val="Hipercze"/>
             <w:noProof/>
           </w:rPr>
-          <w:t>X§ Przechowywanie danych</w:t>
+          <w:t>Ogólne</w:t>
         </w:r>
         <w:r>
           <w:rPr>
@@ -1280,7 +1321,7 @@
             <w:noProof/>
             <w:webHidden/>
           </w:rPr>
-          <w:instrText xml:space="preserve"> PAGEREF _Toc512382071 \h </w:instrText>
+          <w:instrText xml:space="preserve"> PAGEREF _Toc512385956 \h </w:instrText>
         </w:r>
         <w:r>
           <w:rPr>
@@ -1300,7 +1341,7 @@
             <w:noProof/>
             <w:webHidden/>
           </w:rPr>
-          <w:t>17</w:t>
+          <w:t>16</w:t>
         </w:r>
         <w:r>
           <w:rPr>
@@ -1324,13 +1365,13 @@
           <w:szCs w:val="24"/>
         </w:rPr>
       </w:pPr>
-      <w:hyperlink w:anchor="_Toc512382072" w:history="1">
+      <w:hyperlink w:anchor="_Toc512385957" w:history="1">
         <w:r>
           <w:rPr>
             <w:rStyle w:val="Hipercze"/>
             <w:noProof/>
           </w:rPr>
-          <w:t>5.2.4</w:t>
+          <w:t>5.2.2</w:t>
         </w:r>
         <w:r>
           <w:rPr>
@@ -1345,7 +1386,7 @@
             <w:rStyle w:val="Hipercze"/>
             <w:noProof/>
           </w:rPr>
-          <w:t>JavaScript</w:t>
+          <w:t>Warstwa kliencka</w:t>
         </w:r>
         <w:r>
           <w:rPr>
@@ -1366,7 +1407,7 @@
             <w:noProof/>
             <w:webHidden/>
           </w:rPr>
-          <w:instrText xml:space="preserve"> PAGEREF _Toc512382072 \h </w:instrText>
+          <w:instrText xml:space="preserve"> PAGEREF _Toc512385957 \h </w:instrText>
         </w:r>
         <w:r>
           <w:rPr>
@@ -1386,7 +1427,7 @@
             <w:noProof/>
             <w:webHidden/>
           </w:rPr>
-          <w:t>18</w:t>
+          <w:t>16</w:t>
         </w:r>
         <w:r>
           <w:rPr>
@@ -1410,13 +1451,13 @@
           <w:szCs w:val="24"/>
         </w:rPr>
       </w:pPr>
-      <w:hyperlink w:anchor="_Toc512382073" w:history="1">
+      <w:hyperlink w:anchor="_Toc512385958" w:history="1">
         <w:r>
           <w:rPr>
             <w:rStyle w:val="Hipercze"/>
             <w:noProof/>
           </w:rPr>
-          <w:t>5.2.5</w:t>
+          <w:t>5.2.3</w:t>
         </w:r>
         <w:r>
           <w:rPr>
@@ -1431,7 +1472,7 @@
             <w:rStyle w:val="Hipercze"/>
             <w:noProof/>
           </w:rPr>
-          <w:t>Angular</w:t>
+          <w:t>Warstwa serwerowa</w:t>
         </w:r>
         <w:r>
           <w:rPr>
@@ -1452,7 +1493,7 @@
             <w:noProof/>
             <w:webHidden/>
           </w:rPr>
-          <w:instrText xml:space="preserve"> PAGEREF _Toc512382073 \h </w:instrText>
+          <w:instrText xml:space="preserve"> PAGEREF _Toc512385958 \h </w:instrText>
         </w:r>
         <w:r>
           <w:rPr>
@@ -1496,13 +1537,13 @@
           <w:szCs w:val="24"/>
         </w:rPr>
       </w:pPr>
-      <w:hyperlink w:anchor="_Toc512382074" w:history="1">
+      <w:hyperlink w:anchor="_Toc512385959" w:history="1">
         <w:r>
           <w:rPr>
             <w:rStyle w:val="Hipercze"/>
             <w:noProof/>
           </w:rPr>
-          <w:t>5.2.6</w:t>
+          <w:t>5.2.4</w:t>
         </w:r>
         <w:r>
           <w:rPr>
@@ -1517,7 +1558,7 @@
             <w:rStyle w:val="Hipercze"/>
             <w:noProof/>
           </w:rPr>
-          <w:t>HTML5 i CSS3</w:t>
+          <w:t>Przechowywanie danych</w:t>
         </w:r>
         <w:r>
           <w:rPr>
@@ -1538,7 +1579,7 @@
             <w:noProof/>
             <w:webHidden/>
           </w:rPr>
-          <w:instrText xml:space="preserve"> PAGEREF _Toc512382074 \h </w:instrText>
+          <w:instrText xml:space="preserve"> PAGEREF _Toc512385959 \h </w:instrText>
         </w:r>
         <w:r>
           <w:rPr>
@@ -1558,7 +1599,7 @@
             <w:noProof/>
             <w:webHidden/>
           </w:rPr>
-          <w:t>18</w:t>
+          <w:t>19</w:t>
         </w:r>
         <w:r>
           <w:rPr>
@@ -1571,9 +1612,9 @@
     </w:p>
     <w:p>
       <w:pPr>
-        <w:pStyle w:val="Spistreci3"/>
-        <w:tabs>
-          <w:tab w:val="left" w:pos="1440"/>
+        <w:pStyle w:val="Spistreci1"/>
+        <w:tabs>
+          <w:tab w:val="left" w:pos="520"/>
           <w:tab w:val="right" w:leader="dot" w:pos="8493"/>
         </w:tabs>
         <w:rPr>
@@ -1582,13 +1623,13 @@
           <w:szCs w:val="24"/>
         </w:rPr>
       </w:pPr>
-      <w:hyperlink w:anchor="_Toc512382075" w:history="1">
+      <w:hyperlink w:anchor="_Toc512385960" w:history="1">
         <w:r>
           <w:rPr>
             <w:rStyle w:val="Hipercze"/>
             <w:noProof/>
           </w:rPr>
-          <w:t>5.2.7</w:t>
+          <w:t>6</w:t>
         </w:r>
         <w:r>
           <w:rPr>
@@ -1603,7 +1644,7 @@
             <w:rStyle w:val="Hipercze"/>
             <w:noProof/>
           </w:rPr>
-          <w:t>NestJS</w:t>
+          <w:t>Projekt techniczny</w:t>
         </w:r>
         <w:r>
           <w:rPr>
@@ -1624,7 +1665,7 @@
             <w:noProof/>
             <w:webHidden/>
           </w:rPr>
-          <w:instrText xml:space="preserve"> PAGEREF _Toc512382075 \h </w:instrText>
+          <w:instrText xml:space="preserve"> PAGEREF _Toc512385960 \h </w:instrText>
         </w:r>
         <w:r>
           <w:rPr>
@@ -1644,7 +1685,7 @@
             <w:noProof/>
             <w:webHidden/>
           </w:rPr>
-          <w:t>18</w:t>
+          <w:t>21</w:t>
         </w:r>
         <w:r>
           <w:rPr>
@@ -1657,9 +1698,9 @@
     </w:p>
     <w:p>
       <w:pPr>
-        <w:pStyle w:val="Spistreci3"/>
-        <w:tabs>
-          <w:tab w:val="left" w:pos="1440"/>
+        <w:pStyle w:val="Spistreci1"/>
+        <w:tabs>
+          <w:tab w:val="left" w:pos="520"/>
           <w:tab w:val="right" w:leader="dot" w:pos="8493"/>
         </w:tabs>
         <w:rPr>
@@ -1668,13 +1709,13 @@
           <w:szCs w:val="24"/>
         </w:rPr>
       </w:pPr>
-      <w:hyperlink w:anchor="_Toc512382076" w:history="1">
+      <w:hyperlink w:anchor="_Toc512385961" w:history="1">
         <w:r>
           <w:rPr>
             <w:rStyle w:val="Hipercze"/>
             <w:noProof/>
           </w:rPr>
-          <w:t>5.2.8</w:t>
+          <w:t>7</w:t>
         </w:r>
         <w:r>
           <w:rPr>
@@ -1689,7 +1730,7 @@
             <w:rStyle w:val="Hipercze"/>
             <w:noProof/>
           </w:rPr>
-          <w:t>ExpressJS</w:t>
+          <w:t>Testy i weryfikacja systemu</w:t>
         </w:r>
         <w:r>
           <w:rPr>
@@ -1710,7 +1751,7 @@
             <w:noProof/>
             <w:webHidden/>
           </w:rPr>
-          <w:instrText xml:space="preserve"> PAGEREF _Toc512382076 \h </w:instrText>
+          <w:instrText xml:space="preserve"> PAGEREF _Toc512385961 \h </w:instrText>
         </w:r>
         <w:r>
           <w:rPr>
@@ -1730,7 +1771,7 @@
             <w:noProof/>
             <w:webHidden/>
           </w:rPr>
-          <w:t>18</w:t>
+          <w:t>22</w:t>
         </w:r>
         <w:r>
           <w:rPr>
@@ -1743,9 +1784,9 @@
     </w:p>
     <w:p>
       <w:pPr>
-        <w:pStyle w:val="Spistreci3"/>
-        <w:tabs>
-          <w:tab w:val="left" w:pos="1440"/>
+        <w:pStyle w:val="Spistreci1"/>
+        <w:tabs>
+          <w:tab w:val="left" w:pos="520"/>
           <w:tab w:val="right" w:leader="dot" w:pos="8493"/>
         </w:tabs>
         <w:rPr>
@@ -1754,13 +1795,13 @@
           <w:szCs w:val="24"/>
         </w:rPr>
       </w:pPr>
-      <w:hyperlink w:anchor="_Toc512382077" w:history="1">
+      <w:hyperlink w:anchor="_Toc512385962" w:history="1">
         <w:r>
           <w:rPr>
             <w:rStyle w:val="Hipercze"/>
             <w:noProof/>
           </w:rPr>
-          <w:t>5.2.9</w:t>
+          <w:t>8</w:t>
         </w:r>
         <w:r>
           <w:rPr>
@@ -1775,7 +1816,7 @@
             <w:rStyle w:val="Hipercze"/>
             <w:noProof/>
           </w:rPr>
-          <w:t>TypeScript</w:t>
+          <w:t>Przykładowy scenariusz wykorzystania systemu</w:t>
         </w:r>
         <w:r>
           <w:rPr>
@@ -1796,7 +1837,7 @@
             <w:noProof/>
             <w:webHidden/>
           </w:rPr>
-          <w:instrText xml:space="preserve"> PAGEREF _Toc512382077 \h </w:instrText>
+          <w:instrText xml:space="preserve"> PAGEREF _Toc512385962 \h </w:instrText>
         </w:r>
         <w:r>
           <w:rPr>
@@ -1816,7 +1857,7 @@
             <w:noProof/>
             <w:webHidden/>
           </w:rPr>
-          <w:t>18</w:t>
+          <w:t>23</w:t>
         </w:r>
         <w:r>
           <w:rPr>
@@ -1829,9 +1870,9 @@
     </w:p>
     <w:p>
       <w:pPr>
-        <w:pStyle w:val="Spistreci3"/>
-        <w:tabs>
-          <w:tab w:val="left" w:pos="1440"/>
+        <w:pStyle w:val="Spistreci1"/>
+        <w:tabs>
+          <w:tab w:val="left" w:pos="520"/>
           <w:tab w:val="right" w:leader="dot" w:pos="8493"/>
         </w:tabs>
         <w:rPr>
@@ -1840,13 +1881,13 @@
           <w:szCs w:val="24"/>
         </w:rPr>
       </w:pPr>
-      <w:hyperlink w:anchor="_Toc512382078" w:history="1">
+      <w:hyperlink w:anchor="_Toc512385963" w:history="1">
         <w:r>
           <w:rPr>
             <w:rStyle w:val="Hipercze"/>
             <w:noProof/>
           </w:rPr>
-          <w:t>5.2.10</w:t>
+          <w:t>9</w:t>
         </w:r>
         <w:r>
           <w:rPr>
@@ -1861,7 +1902,7 @@
             <w:rStyle w:val="Hipercze"/>
             <w:noProof/>
           </w:rPr>
-          <w:t>MongoDB</w:t>
+          <w:t>Zakończenie</w:t>
         </w:r>
         <w:r>
           <w:rPr>
@@ -1882,7 +1923,7 @@
             <w:noProof/>
             <w:webHidden/>
           </w:rPr>
-          <w:instrText xml:space="preserve"> PAGEREF _Toc512382078 \h </w:instrText>
+          <w:instrText xml:space="preserve"> PAGEREF _Toc512385963 \h </w:instrText>
         </w:r>
         <w:r>
           <w:rPr>
@@ -1902,7 +1943,7 @@
             <w:noProof/>
             <w:webHidden/>
           </w:rPr>
-          <w:t>18</w:t>
+          <w:t>25</w:t>
         </w:r>
         <w:r>
           <w:rPr>
@@ -1915,9 +1956,9 @@
     </w:p>
     <w:p>
       <w:pPr>
-        <w:pStyle w:val="Spistreci3"/>
-        <w:tabs>
-          <w:tab w:val="left" w:pos="1440"/>
+        <w:pStyle w:val="Spistreci1"/>
+        <w:tabs>
+          <w:tab w:val="left" w:pos="520"/>
           <w:tab w:val="right" w:leader="dot" w:pos="8493"/>
         </w:tabs>
         <w:rPr>
@@ -1926,13 +1967,13 @@
           <w:szCs w:val="24"/>
         </w:rPr>
       </w:pPr>
-      <w:hyperlink w:anchor="_Toc512382079" w:history="1">
+      <w:hyperlink w:anchor="_Toc512385964" w:history="1">
         <w:r>
           <w:rPr>
             <w:rStyle w:val="Hipercze"/>
             <w:noProof/>
           </w:rPr>
-          <w:t>5.2.11</w:t>
+          <w:t>10</w:t>
         </w:r>
         <w:r>
           <w:rPr>
@@ -1947,7 +1988,7 @@
             <w:rStyle w:val="Hipercze"/>
             <w:noProof/>
           </w:rPr>
-          <w:t>Mongoose</w:t>
+          <w:t>Bibliografia</w:t>
         </w:r>
         <w:r>
           <w:rPr>
@@ -1968,7 +2009,7 @@
             <w:noProof/>
             <w:webHidden/>
           </w:rPr>
-          <w:instrText xml:space="preserve"> PAGEREF _Toc512382079 \h </w:instrText>
+          <w:instrText xml:space="preserve"> PAGEREF _Toc512385964 \h </w:instrText>
         </w:r>
         <w:r>
           <w:rPr>
@@ -1988,7 +2029,7 @@
             <w:noProof/>
             <w:webHidden/>
           </w:rPr>
-          <w:t>18</w:t>
+          <w:t>27</w:t>
         </w:r>
         <w:r>
           <w:rPr>
@@ -2001,9 +2042,9 @@
     </w:p>
     <w:p>
       <w:pPr>
-        <w:pStyle w:val="Spistreci3"/>
-        <w:tabs>
-          <w:tab w:val="left" w:pos="1440"/>
+        <w:pStyle w:val="Spistreci1"/>
+        <w:tabs>
+          <w:tab w:val="left" w:pos="520"/>
           <w:tab w:val="right" w:leader="dot" w:pos="8493"/>
         </w:tabs>
         <w:rPr>
@@ -2012,13 +2053,13 @@
           <w:szCs w:val="24"/>
         </w:rPr>
       </w:pPr>
-      <w:hyperlink w:anchor="_Toc512382080" w:history="1">
+      <w:hyperlink w:anchor="_Toc512385965" w:history="1">
         <w:r>
           <w:rPr>
             <w:rStyle w:val="Hipercze"/>
             <w:noProof/>
           </w:rPr>
-          <w:t>5.2.12</w:t>
+          <w:t>11</w:t>
         </w:r>
         <w:r>
           <w:rPr>
@@ -2033,7 +2074,7 @@
             <w:rStyle w:val="Hipercze"/>
             <w:noProof/>
           </w:rPr>
-          <w:t>ChartJS</w:t>
+          <w:t>Spis rysunków</w:t>
         </w:r>
         <w:r>
           <w:rPr>
@@ -2054,7 +2095,7 @@
             <w:noProof/>
             <w:webHidden/>
           </w:rPr>
-          <w:instrText xml:space="preserve"> PAGEREF _Toc512382080 \h </w:instrText>
+          <w:instrText xml:space="preserve"> PAGEREF _Toc512385965 \h </w:instrText>
         </w:r>
         <w:r>
           <w:rPr>
@@ -2074,7 +2115,7 @@
             <w:noProof/>
             <w:webHidden/>
           </w:rPr>
-          <w:t>18</w:t>
+          <w:t>28</w:t>
         </w:r>
         <w:r>
           <w:rPr>
@@ -2087,9 +2128,9 @@
     </w:p>
     <w:p>
       <w:pPr>
-        <w:pStyle w:val="Spistreci2"/>
-        <w:tabs>
-          <w:tab w:val="left" w:pos="960"/>
+        <w:pStyle w:val="Spistreci1"/>
+        <w:tabs>
+          <w:tab w:val="left" w:pos="520"/>
           <w:tab w:val="right" w:leader="dot" w:pos="8493"/>
         </w:tabs>
         <w:rPr>
@@ -2098,13 +2139,13 @@
           <w:szCs w:val="24"/>
         </w:rPr>
       </w:pPr>
-      <w:hyperlink w:anchor="_Toc512382081" w:history="1">
+      <w:hyperlink w:anchor="_Toc512385966" w:history="1">
         <w:r>
           <w:rPr>
             <w:rStyle w:val="Hipercze"/>
             <w:noProof/>
           </w:rPr>
-          <w:t>5.3</w:t>
+          <w:t>12</w:t>
         </w:r>
         <w:r>
           <w:rPr>
@@ -2119,7 +2160,7 @@
             <w:rStyle w:val="Hipercze"/>
             <w:noProof/>
           </w:rPr>
-          <w:t>Narzędzia programistyczne</w:t>
+          <w:t>Spis tabel</w:t>
         </w:r>
         <w:r>
           <w:rPr>
@@ -2140,7 +2181,7 @@
             <w:noProof/>
             <w:webHidden/>
           </w:rPr>
-          <w:instrText xml:space="preserve"> PAGEREF _Toc512382081 \h </w:instrText>
+          <w:instrText xml:space="preserve"> PAGEREF _Toc512385966 \h </w:instrText>
         </w:r>
         <w:r>
           <w:rPr>
@@ -2160,1125 +2201,7 @@
             <w:noProof/>
             <w:webHidden/>
           </w:rPr>
-          <w:t>18</w:t>
-        </w:r>
-        <w:r>
-          <w:rPr>
-            <w:noProof/>
-            <w:webHidden/>
-          </w:rPr>
-          <w:fldChar w:fldCharType="end"/>
-        </w:r>
-      </w:hyperlink>
-    </w:p>
-    <w:p>
-      <w:pPr>
-        <w:pStyle w:val="Spistreci3"/>
-        <w:tabs>
-          <w:tab w:val="left" w:pos="1440"/>
-          <w:tab w:val="right" w:leader="dot" w:pos="8493"/>
-        </w:tabs>
-        <w:rPr>
-          <w:rFonts w:asciiTheme="minorHAnsi" w:eastAsiaTheme="minorEastAsia" w:hAnsiTheme="minorHAnsi" w:cstheme="minorBidi"/>
-          <w:noProof/>
-          <w:szCs w:val="24"/>
-        </w:rPr>
-      </w:pPr>
-      <w:hyperlink w:anchor="_Toc512382082" w:history="1">
-        <w:r>
-          <w:rPr>
-            <w:rStyle w:val="Hipercze"/>
-            <w:noProof/>
-          </w:rPr>
-          <w:t>5.3.1</w:t>
-        </w:r>
-        <w:r>
-          <w:rPr>
-            <w:rFonts w:asciiTheme="minorHAnsi" w:eastAsiaTheme="minorEastAsia" w:hAnsiTheme="minorHAnsi" w:cstheme="minorBidi"/>
-            <w:noProof/>
-            <w:szCs w:val="24"/>
-          </w:rPr>
-          <w:tab/>
-        </w:r>
-        <w:r>
-          <w:rPr>
-            <w:rStyle w:val="Hipercze"/>
-            <w:noProof/>
-          </w:rPr>
-          <w:t>Visual Studio Code</w:t>
-        </w:r>
-        <w:r>
-          <w:rPr>
-            <w:noProof/>
-            <w:webHidden/>
-          </w:rPr>
-          <w:tab/>
-        </w:r>
-        <w:r>
-          <w:rPr>
-            <w:noProof/>
-            <w:webHidden/>
-          </w:rPr>
-          <w:fldChar w:fldCharType="begin"/>
-        </w:r>
-        <w:r>
-          <w:rPr>
-            <w:noProof/>
-            <w:webHidden/>
-          </w:rPr>
-          <w:instrText xml:space="preserve"> PAGEREF _Toc512382082 \h </w:instrText>
-        </w:r>
-        <w:r>
-          <w:rPr>
-            <w:noProof/>
-            <w:webHidden/>
-          </w:rPr>
-        </w:r>
-        <w:r>
-          <w:rPr>
-            <w:noProof/>
-            <w:webHidden/>
-          </w:rPr>
-          <w:fldChar w:fldCharType="separate"/>
-        </w:r>
-        <w:r>
-          <w:rPr>
-            <w:noProof/>
-            <w:webHidden/>
-          </w:rPr>
-          <w:t>18</w:t>
-        </w:r>
-        <w:r>
-          <w:rPr>
-            <w:noProof/>
-            <w:webHidden/>
-          </w:rPr>
-          <w:fldChar w:fldCharType="end"/>
-        </w:r>
-      </w:hyperlink>
-    </w:p>
-    <w:p>
-      <w:pPr>
-        <w:pStyle w:val="Spistreci3"/>
-        <w:tabs>
-          <w:tab w:val="left" w:pos="1440"/>
-          <w:tab w:val="right" w:leader="dot" w:pos="8493"/>
-        </w:tabs>
-        <w:rPr>
-          <w:rFonts w:asciiTheme="minorHAnsi" w:eastAsiaTheme="minorEastAsia" w:hAnsiTheme="minorHAnsi" w:cstheme="minorBidi"/>
-          <w:noProof/>
-          <w:szCs w:val="24"/>
-        </w:rPr>
-      </w:pPr>
-      <w:hyperlink w:anchor="_Toc512382083" w:history="1">
-        <w:r>
-          <w:rPr>
-            <w:rStyle w:val="Hipercze"/>
-            <w:noProof/>
-          </w:rPr>
-          <w:t>5.3.2</w:t>
-        </w:r>
-        <w:r>
-          <w:rPr>
-            <w:rFonts w:asciiTheme="minorHAnsi" w:eastAsiaTheme="minorEastAsia" w:hAnsiTheme="minorHAnsi" w:cstheme="minorBidi"/>
-            <w:noProof/>
-            <w:szCs w:val="24"/>
-          </w:rPr>
-          <w:tab/>
-        </w:r>
-        <w:r>
-          <w:rPr>
-            <w:rStyle w:val="Hipercze"/>
-            <w:noProof/>
-          </w:rPr>
-          <w:t>Postman</w:t>
-        </w:r>
-        <w:r>
-          <w:rPr>
-            <w:noProof/>
-            <w:webHidden/>
-          </w:rPr>
-          <w:tab/>
-        </w:r>
-        <w:r>
-          <w:rPr>
-            <w:noProof/>
-            <w:webHidden/>
-          </w:rPr>
-          <w:fldChar w:fldCharType="begin"/>
-        </w:r>
-        <w:r>
-          <w:rPr>
-            <w:noProof/>
-            <w:webHidden/>
-          </w:rPr>
-          <w:instrText xml:space="preserve"> PAGEREF _Toc512382083 \h </w:instrText>
-        </w:r>
-        <w:r>
-          <w:rPr>
-            <w:noProof/>
-            <w:webHidden/>
-          </w:rPr>
-        </w:r>
-        <w:r>
-          <w:rPr>
-            <w:noProof/>
-            <w:webHidden/>
-          </w:rPr>
-          <w:fldChar w:fldCharType="separate"/>
-        </w:r>
-        <w:r>
-          <w:rPr>
-            <w:noProof/>
-            <w:webHidden/>
-          </w:rPr>
-          <w:t>18</w:t>
-        </w:r>
-        <w:r>
-          <w:rPr>
-            <w:noProof/>
-            <w:webHidden/>
-          </w:rPr>
-          <w:fldChar w:fldCharType="end"/>
-        </w:r>
-      </w:hyperlink>
-    </w:p>
-    <w:p>
-      <w:pPr>
-        <w:pStyle w:val="Spistreci3"/>
-        <w:tabs>
-          <w:tab w:val="left" w:pos="1440"/>
-          <w:tab w:val="right" w:leader="dot" w:pos="8493"/>
-        </w:tabs>
-        <w:rPr>
-          <w:rFonts w:asciiTheme="minorHAnsi" w:eastAsiaTheme="minorEastAsia" w:hAnsiTheme="minorHAnsi" w:cstheme="minorBidi"/>
-          <w:noProof/>
-          <w:szCs w:val="24"/>
-        </w:rPr>
-      </w:pPr>
-      <w:hyperlink w:anchor="_Toc512382084" w:history="1">
-        <w:r>
-          <w:rPr>
-            <w:rStyle w:val="Hipercze"/>
-            <w:noProof/>
-          </w:rPr>
-          <w:t>5.3.3</w:t>
-        </w:r>
-        <w:r>
-          <w:rPr>
-            <w:rFonts w:asciiTheme="minorHAnsi" w:eastAsiaTheme="minorEastAsia" w:hAnsiTheme="minorHAnsi" w:cstheme="minorBidi"/>
-            <w:noProof/>
-            <w:szCs w:val="24"/>
-          </w:rPr>
-          <w:tab/>
-        </w:r>
-        <w:r>
-          <w:rPr>
-            <w:rStyle w:val="Hipercze"/>
-            <w:noProof/>
-          </w:rPr>
-          <w:t>Git</w:t>
-        </w:r>
-        <w:r>
-          <w:rPr>
-            <w:noProof/>
-            <w:webHidden/>
-          </w:rPr>
-          <w:tab/>
-        </w:r>
-        <w:r>
-          <w:rPr>
-            <w:noProof/>
-            <w:webHidden/>
-          </w:rPr>
-          <w:fldChar w:fldCharType="begin"/>
-        </w:r>
-        <w:r>
-          <w:rPr>
-            <w:noProof/>
-            <w:webHidden/>
-          </w:rPr>
-          <w:instrText xml:space="preserve"> PAGEREF _Toc512382084 \h </w:instrText>
-        </w:r>
-        <w:r>
-          <w:rPr>
-            <w:noProof/>
-            <w:webHidden/>
-          </w:rPr>
-        </w:r>
-        <w:r>
-          <w:rPr>
-            <w:noProof/>
-            <w:webHidden/>
-          </w:rPr>
-          <w:fldChar w:fldCharType="separate"/>
-        </w:r>
-        <w:r>
-          <w:rPr>
-            <w:noProof/>
-            <w:webHidden/>
-          </w:rPr>
-          <w:t>18</w:t>
-        </w:r>
-        <w:r>
-          <w:rPr>
-            <w:noProof/>
-            <w:webHidden/>
-          </w:rPr>
-          <w:fldChar w:fldCharType="end"/>
-        </w:r>
-      </w:hyperlink>
-    </w:p>
-    <w:p>
-      <w:pPr>
-        <w:pStyle w:val="Spistreci2"/>
-        <w:tabs>
-          <w:tab w:val="left" w:pos="960"/>
-          <w:tab w:val="right" w:leader="dot" w:pos="8493"/>
-        </w:tabs>
-        <w:rPr>
-          <w:rFonts w:asciiTheme="minorHAnsi" w:eastAsiaTheme="minorEastAsia" w:hAnsiTheme="minorHAnsi" w:cstheme="minorBidi"/>
-          <w:noProof/>
-          <w:szCs w:val="24"/>
-        </w:rPr>
-      </w:pPr>
-      <w:hyperlink w:anchor="_Toc512382085" w:history="1">
-        <w:r>
-          <w:rPr>
-            <w:rStyle w:val="Hipercze"/>
-            <w:noProof/>
-          </w:rPr>
-          <w:t>5.4</w:t>
-        </w:r>
-        <w:r>
-          <w:rPr>
-            <w:rFonts w:asciiTheme="minorHAnsi" w:eastAsiaTheme="minorEastAsia" w:hAnsiTheme="minorHAnsi" w:cstheme="minorBidi"/>
-            <w:noProof/>
-            <w:szCs w:val="24"/>
-          </w:rPr>
-          <w:tab/>
-        </w:r>
-        <w:r>
-          <w:rPr>
-            <w:rStyle w:val="Hipercze"/>
-            <w:noProof/>
-          </w:rPr>
-          <w:t>Metody i narzędzia realizacji</w:t>
-        </w:r>
-        <w:r>
-          <w:rPr>
-            <w:noProof/>
-            <w:webHidden/>
-          </w:rPr>
-          <w:tab/>
-        </w:r>
-        <w:r>
-          <w:rPr>
-            <w:noProof/>
-            <w:webHidden/>
-          </w:rPr>
-          <w:fldChar w:fldCharType="begin"/>
-        </w:r>
-        <w:r>
-          <w:rPr>
-            <w:noProof/>
-            <w:webHidden/>
-          </w:rPr>
-          <w:instrText xml:space="preserve"> PAGEREF _Toc512382085 \h </w:instrText>
-        </w:r>
-        <w:r>
-          <w:rPr>
-            <w:noProof/>
-            <w:webHidden/>
-          </w:rPr>
-        </w:r>
-        <w:r>
-          <w:rPr>
-            <w:noProof/>
-            <w:webHidden/>
-          </w:rPr>
-          <w:fldChar w:fldCharType="separate"/>
-        </w:r>
-        <w:r>
-          <w:rPr>
-            <w:noProof/>
-            <w:webHidden/>
-          </w:rPr>
-          <w:t>19</w:t>
-        </w:r>
-        <w:r>
-          <w:rPr>
-            <w:noProof/>
-            <w:webHidden/>
-          </w:rPr>
-          <w:fldChar w:fldCharType="end"/>
-        </w:r>
-      </w:hyperlink>
-    </w:p>
-    <w:p>
-      <w:pPr>
-        <w:pStyle w:val="Spistreci2"/>
-        <w:tabs>
-          <w:tab w:val="left" w:pos="960"/>
-          <w:tab w:val="right" w:leader="dot" w:pos="8493"/>
-        </w:tabs>
-        <w:rPr>
-          <w:rFonts w:asciiTheme="minorHAnsi" w:eastAsiaTheme="minorEastAsia" w:hAnsiTheme="minorHAnsi" w:cstheme="minorBidi"/>
-          <w:noProof/>
-          <w:szCs w:val="24"/>
-        </w:rPr>
-      </w:pPr>
-      <w:hyperlink w:anchor="_Toc512382086" w:history="1">
-        <w:r>
-          <w:rPr>
-            <w:rStyle w:val="Hipercze"/>
-            <w:noProof/>
-          </w:rPr>
-          <w:t>5.5</w:t>
-        </w:r>
-        <w:r>
-          <w:rPr>
-            <w:rFonts w:asciiTheme="minorHAnsi" w:eastAsiaTheme="minorEastAsia" w:hAnsiTheme="minorHAnsi" w:cstheme="minorBidi"/>
-            <w:noProof/>
-            <w:szCs w:val="24"/>
-          </w:rPr>
-          <w:tab/>
-        </w:r>
-        <w:r>
-          <w:rPr>
-            <w:rStyle w:val="Hipercze"/>
-            <w:noProof/>
-          </w:rPr>
-          <w:t>Koncepcja przechowywania danych</w:t>
-        </w:r>
-        <w:r>
-          <w:rPr>
-            <w:noProof/>
-            <w:webHidden/>
-          </w:rPr>
-          <w:tab/>
-        </w:r>
-        <w:r>
-          <w:rPr>
-            <w:noProof/>
-            <w:webHidden/>
-          </w:rPr>
-          <w:fldChar w:fldCharType="begin"/>
-        </w:r>
-        <w:r>
-          <w:rPr>
-            <w:noProof/>
-            <w:webHidden/>
-          </w:rPr>
-          <w:instrText xml:space="preserve"> PAGEREF _Toc512382086 \h </w:instrText>
-        </w:r>
-        <w:r>
-          <w:rPr>
-            <w:noProof/>
-            <w:webHidden/>
-          </w:rPr>
-        </w:r>
-        <w:r>
-          <w:rPr>
-            <w:noProof/>
-            <w:webHidden/>
-          </w:rPr>
-          <w:fldChar w:fldCharType="separate"/>
-        </w:r>
-        <w:r>
-          <w:rPr>
-            <w:noProof/>
-            <w:webHidden/>
-          </w:rPr>
-          <w:t>20</w:t>
-        </w:r>
-        <w:r>
-          <w:rPr>
-            <w:noProof/>
-            <w:webHidden/>
-          </w:rPr>
-          <w:fldChar w:fldCharType="end"/>
-        </w:r>
-      </w:hyperlink>
-    </w:p>
-    <w:p>
-      <w:pPr>
-        <w:pStyle w:val="Spistreci2"/>
-        <w:tabs>
-          <w:tab w:val="left" w:pos="960"/>
-          <w:tab w:val="right" w:leader="dot" w:pos="8493"/>
-        </w:tabs>
-        <w:rPr>
-          <w:rFonts w:asciiTheme="minorHAnsi" w:eastAsiaTheme="minorEastAsia" w:hAnsiTheme="minorHAnsi" w:cstheme="minorBidi"/>
-          <w:noProof/>
-          <w:szCs w:val="24"/>
-        </w:rPr>
-      </w:pPr>
-      <w:hyperlink w:anchor="_Toc512382087" w:history="1">
-        <w:r>
-          <w:rPr>
-            <w:rStyle w:val="Hipercze"/>
-            <w:noProof/>
-          </w:rPr>
-          <w:t>5.6</w:t>
-        </w:r>
-        <w:r>
-          <w:rPr>
-            <w:rFonts w:asciiTheme="minorHAnsi" w:eastAsiaTheme="minorEastAsia" w:hAnsiTheme="minorHAnsi" w:cstheme="minorBidi"/>
-            <w:noProof/>
-            <w:szCs w:val="24"/>
-          </w:rPr>
-          <w:tab/>
-        </w:r>
-        <w:r>
-          <w:rPr>
-            <w:rStyle w:val="Hipercze"/>
-            <w:noProof/>
-          </w:rPr>
-          <w:t>Projekt interfejsu użytkownika</w:t>
-        </w:r>
-        <w:r>
-          <w:rPr>
-            <w:noProof/>
-            <w:webHidden/>
-          </w:rPr>
-          <w:tab/>
-        </w:r>
-        <w:r>
-          <w:rPr>
-            <w:noProof/>
-            <w:webHidden/>
-          </w:rPr>
-          <w:fldChar w:fldCharType="begin"/>
-        </w:r>
-        <w:r>
-          <w:rPr>
-            <w:noProof/>
-            <w:webHidden/>
-          </w:rPr>
-          <w:instrText xml:space="preserve"> PAGEREF _Toc512382087 \h </w:instrText>
-        </w:r>
-        <w:r>
-          <w:rPr>
-            <w:noProof/>
-            <w:webHidden/>
-          </w:rPr>
-        </w:r>
-        <w:r>
-          <w:rPr>
-            <w:noProof/>
-            <w:webHidden/>
-          </w:rPr>
-          <w:fldChar w:fldCharType="separate"/>
-        </w:r>
-        <w:r>
-          <w:rPr>
-            <w:noProof/>
-            <w:webHidden/>
-          </w:rPr>
-          <w:t>21</w:t>
-        </w:r>
-        <w:r>
-          <w:rPr>
-            <w:noProof/>
-            <w:webHidden/>
-          </w:rPr>
-          <w:fldChar w:fldCharType="end"/>
-        </w:r>
-      </w:hyperlink>
-    </w:p>
-    <w:p>
-      <w:pPr>
-        <w:pStyle w:val="Spistreci1"/>
-        <w:tabs>
-          <w:tab w:val="left" w:pos="520"/>
-          <w:tab w:val="right" w:leader="dot" w:pos="8493"/>
-        </w:tabs>
-        <w:rPr>
-          <w:rFonts w:asciiTheme="minorHAnsi" w:eastAsiaTheme="minorEastAsia" w:hAnsiTheme="minorHAnsi" w:cstheme="minorBidi"/>
-          <w:noProof/>
-          <w:szCs w:val="24"/>
-        </w:rPr>
-      </w:pPr>
-      <w:hyperlink w:anchor="_Toc512382088" w:history="1">
-        <w:r>
-          <w:rPr>
-            <w:rStyle w:val="Hipercze"/>
-            <w:noProof/>
-          </w:rPr>
-          <w:t>6</w:t>
-        </w:r>
-        <w:r>
-          <w:rPr>
-            <w:rFonts w:asciiTheme="minorHAnsi" w:eastAsiaTheme="minorEastAsia" w:hAnsiTheme="minorHAnsi" w:cstheme="minorBidi"/>
-            <w:noProof/>
-            <w:szCs w:val="24"/>
-          </w:rPr>
-          <w:tab/>
-        </w:r>
-        <w:r>
-          <w:rPr>
-            <w:rStyle w:val="Hipercze"/>
-            <w:noProof/>
-          </w:rPr>
-          <w:t>Projekt techniczny</w:t>
-        </w:r>
-        <w:r>
-          <w:rPr>
-            <w:noProof/>
-            <w:webHidden/>
-          </w:rPr>
-          <w:tab/>
-        </w:r>
-        <w:r>
-          <w:rPr>
-            <w:noProof/>
-            <w:webHidden/>
-          </w:rPr>
-          <w:fldChar w:fldCharType="begin"/>
-        </w:r>
-        <w:r>
-          <w:rPr>
-            <w:noProof/>
-            <w:webHidden/>
-          </w:rPr>
-          <w:instrText xml:space="preserve"> PAGEREF _Toc512382088 \h </w:instrText>
-        </w:r>
-        <w:r>
-          <w:rPr>
-            <w:noProof/>
-            <w:webHidden/>
-          </w:rPr>
-        </w:r>
-        <w:r>
-          <w:rPr>
-            <w:noProof/>
-            <w:webHidden/>
-          </w:rPr>
-          <w:fldChar w:fldCharType="separate"/>
-        </w:r>
-        <w:r>
-          <w:rPr>
-            <w:noProof/>
-            <w:webHidden/>
-          </w:rPr>
-          <w:t>22</w:t>
-        </w:r>
-        <w:r>
-          <w:rPr>
-            <w:noProof/>
-            <w:webHidden/>
-          </w:rPr>
-          <w:fldChar w:fldCharType="end"/>
-        </w:r>
-      </w:hyperlink>
-    </w:p>
-    <w:p>
-      <w:pPr>
-        <w:pStyle w:val="Spistreci1"/>
-        <w:tabs>
-          <w:tab w:val="left" w:pos="520"/>
-          <w:tab w:val="right" w:leader="dot" w:pos="8493"/>
-        </w:tabs>
-        <w:rPr>
-          <w:rFonts w:asciiTheme="minorHAnsi" w:eastAsiaTheme="minorEastAsia" w:hAnsiTheme="minorHAnsi" w:cstheme="minorBidi"/>
-          <w:noProof/>
-          <w:szCs w:val="24"/>
-        </w:rPr>
-      </w:pPr>
-      <w:hyperlink w:anchor="_Toc512382089" w:history="1">
-        <w:r>
-          <w:rPr>
-            <w:rStyle w:val="Hipercze"/>
-            <w:noProof/>
-          </w:rPr>
-          <w:t>7</w:t>
-        </w:r>
-        <w:r>
-          <w:rPr>
-            <w:rFonts w:asciiTheme="minorHAnsi" w:eastAsiaTheme="minorEastAsia" w:hAnsiTheme="minorHAnsi" w:cstheme="minorBidi"/>
-            <w:noProof/>
-            <w:szCs w:val="24"/>
-          </w:rPr>
-          <w:tab/>
-        </w:r>
-        <w:r>
-          <w:rPr>
-            <w:rStyle w:val="Hipercze"/>
-            <w:noProof/>
-          </w:rPr>
-          <w:t>Testy i weryfikacja systemu</w:t>
-        </w:r>
-        <w:r>
-          <w:rPr>
-            <w:noProof/>
-            <w:webHidden/>
-          </w:rPr>
-          <w:tab/>
-        </w:r>
-        <w:r>
-          <w:rPr>
-            <w:noProof/>
-            <w:webHidden/>
-          </w:rPr>
-          <w:fldChar w:fldCharType="begin"/>
-        </w:r>
-        <w:r>
-          <w:rPr>
-            <w:noProof/>
-            <w:webHidden/>
-          </w:rPr>
-          <w:instrText xml:space="preserve"> PAGEREF _Toc512382089 \h </w:instrText>
-        </w:r>
-        <w:r>
-          <w:rPr>
-            <w:noProof/>
-            <w:webHidden/>
-          </w:rPr>
-        </w:r>
-        <w:r>
-          <w:rPr>
-            <w:noProof/>
-            <w:webHidden/>
-          </w:rPr>
-          <w:fldChar w:fldCharType="separate"/>
-        </w:r>
-        <w:r>
-          <w:rPr>
-            <w:noProof/>
-            <w:webHidden/>
-          </w:rPr>
-          <w:t>23</w:t>
-        </w:r>
-        <w:r>
-          <w:rPr>
-            <w:noProof/>
-            <w:webHidden/>
-          </w:rPr>
-          <w:fldChar w:fldCharType="end"/>
-        </w:r>
-      </w:hyperlink>
-    </w:p>
-    <w:p>
-      <w:pPr>
-        <w:pStyle w:val="Spistreci1"/>
-        <w:tabs>
-          <w:tab w:val="left" w:pos="520"/>
-          <w:tab w:val="right" w:leader="dot" w:pos="8493"/>
-        </w:tabs>
-        <w:rPr>
-          <w:rFonts w:asciiTheme="minorHAnsi" w:eastAsiaTheme="minorEastAsia" w:hAnsiTheme="minorHAnsi" w:cstheme="minorBidi"/>
-          <w:noProof/>
-          <w:szCs w:val="24"/>
-        </w:rPr>
-      </w:pPr>
-      <w:hyperlink w:anchor="_Toc512382090" w:history="1">
-        <w:r>
-          <w:rPr>
-            <w:rStyle w:val="Hipercze"/>
-            <w:noProof/>
-          </w:rPr>
-          <w:t>8</w:t>
-        </w:r>
-        <w:r>
-          <w:rPr>
-            <w:rFonts w:asciiTheme="minorHAnsi" w:eastAsiaTheme="minorEastAsia" w:hAnsiTheme="minorHAnsi" w:cstheme="minorBidi"/>
-            <w:noProof/>
-            <w:szCs w:val="24"/>
-          </w:rPr>
-          <w:tab/>
-        </w:r>
-        <w:r>
-          <w:rPr>
-            <w:rStyle w:val="Hipercze"/>
-            <w:noProof/>
-          </w:rPr>
-          <w:t>Przykładowy scenariusz wykorzystania systemu</w:t>
-        </w:r>
-        <w:r>
-          <w:rPr>
-            <w:noProof/>
-            <w:webHidden/>
-          </w:rPr>
-          <w:tab/>
-        </w:r>
-        <w:r>
-          <w:rPr>
-            <w:noProof/>
-            <w:webHidden/>
-          </w:rPr>
-          <w:fldChar w:fldCharType="begin"/>
-        </w:r>
-        <w:r>
-          <w:rPr>
-            <w:noProof/>
-            <w:webHidden/>
-          </w:rPr>
-          <w:instrText xml:space="preserve"> PAGEREF _Toc512382090 \h </w:instrText>
-        </w:r>
-        <w:r>
-          <w:rPr>
-            <w:noProof/>
-            <w:webHidden/>
-          </w:rPr>
-        </w:r>
-        <w:r>
-          <w:rPr>
-            <w:noProof/>
-            <w:webHidden/>
-          </w:rPr>
-          <w:fldChar w:fldCharType="separate"/>
-        </w:r>
-        <w:r>
-          <w:rPr>
-            <w:noProof/>
-            <w:webHidden/>
-          </w:rPr>
-          <w:t>24</w:t>
-        </w:r>
-        <w:r>
-          <w:rPr>
-            <w:noProof/>
-            <w:webHidden/>
-          </w:rPr>
-          <w:fldChar w:fldCharType="end"/>
-        </w:r>
-      </w:hyperlink>
-    </w:p>
-    <w:p>
-      <w:pPr>
-        <w:pStyle w:val="Spistreci1"/>
-        <w:tabs>
-          <w:tab w:val="left" w:pos="520"/>
-          <w:tab w:val="right" w:leader="dot" w:pos="8493"/>
-        </w:tabs>
-        <w:rPr>
-          <w:rFonts w:asciiTheme="minorHAnsi" w:eastAsiaTheme="minorEastAsia" w:hAnsiTheme="minorHAnsi" w:cstheme="minorBidi"/>
-          <w:noProof/>
-          <w:szCs w:val="24"/>
-        </w:rPr>
-      </w:pPr>
-      <w:hyperlink w:anchor="_Toc512382091" w:history="1">
-        <w:r>
-          <w:rPr>
-            <w:rStyle w:val="Hipercze"/>
-            <w:noProof/>
-          </w:rPr>
-          <w:t>9</w:t>
-        </w:r>
-        <w:r>
-          <w:rPr>
-            <w:rFonts w:asciiTheme="minorHAnsi" w:eastAsiaTheme="minorEastAsia" w:hAnsiTheme="minorHAnsi" w:cstheme="minorBidi"/>
-            <w:noProof/>
-            <w:szCs w:val="24"/>
-          </w:rPr>
-          <w:tab/>
-        </w:r>
-        <w:r>
-          <w:rPr>
-            <w:rStyle w:val="Hipercze"/>
-            <w:noProof/>
-          </w:rPr>
-          <w:t>Zakończenie</w:t>
-        </w:r>
-        <w:r>
-          <w:rPr>
-            <w:noProof/>
-            <w:webHidden/>
-          </w:rPr>
-          <w:tab/>
-        </w:r>
-        <w:r>
-          <w:rPr>
-            <w:noProof/>
-            <w:webHidden/>
-          </w:rPr>
-          <w:fldChar w:fldCharType="begin"/>
-        </w:r>
-        <w:r>
-          <w:rPr>
-            <w:noProof/>
-            <w:webHidden/>
-          </w:rPr>
-          <w:instrText xml:space="preserve"> PAGEREF _Toc512382091 \h </w:instrText>
-        </w:r>
-        <w:r>
-          <w:rPr>
-            <w:noProof/>
-            <w:webHidden/>
-          </w:rPr>
-        </w:r>
-        <w:r>
-          <w:rPr>
-            <w:noProof/>
-            <w:webHidden/>
-          </w:rPr>
-          <w:fldChar w:fldCharType="separate"/>
-        </w:r>
-        <w:r>
-          <w:rPr>
-            <w:noProof/>
-            <w:webHidden/>
-          </w:rPr>
-          <w:t>26</w:t>
-        </w:r>
-        <w:r>
-          <w:rPr>
-            <w:noProof/>
-            <w:webHidden/>
-          </w:rPr>
-          <w:fldChar w:fldCharType="end"/>
-        </w:r>
-      </w:hyperlink>
-    </w:p>
-    <w:p>
-      <w:pPr>
-        <w:pStyle w:val="Spistreci1"/>
-        <w:tabs>
-          <w:tab w:val="left" w:pos="520"/>
-          <w:tab w:val="right" w:leader="dot" w:pos="8493"/>
-        </w:tabs>
-        <w:rPr>
-          <w:rFonts w:asciiTheme="minorHAnsi" w:eastAsiaTheme="minorEastAsia" w:hAnsiTheme="minorHAnsi" w:cstheme="minorBidi"/>
-          <w:noProof/>
-          <w:szCs w:val="24"/>
-        </w:rPr>
-      </w:pPr>
-      <w:hyperlink w:anchor="_Toc512382092" w:history="1">
-        <w:r>
-          <w:rPr>
-            <w:rStyle w:val="Hipercze"/>
-            <w:noProof/>
-          </w:rPr>
-          <w:t>10</w:t>
-        </w:r>
-        <w:r>
-          <w:rPr>
-            <w:rFonts w:asciiTheme="minorHAnsi" w:eastAsiaTheme="minorEastAsia" w:hAnsiTheme="minorHAnsi" w:cstheme="minorBidi"/>
-            <w:noProof/>
-            <w:szCs w:val="24"/>
-          </w:rPr>
-          <w:tab/>
-        </w:r>
-        <w:r>
-          <w:rPr>
-            <w:rStyle w:val="Hipercze"/>
-            <w:noProof/>
-          </w:rPr>
-          <w:t>Bibliografia</w:t>
-        </w:r>
-        <w:r>
-          <w:rPr>
-            <w:noProof/>
-            <w:webHidden/>
-          </w:rPr>
-          <w:tab/>
-        </w:r>
-        <w:r>
-          <w:rPr>
-            <w:noProof/>
-            <w:webHidden/>
-          </w:rPr>
-          <w:fldChar w:fldCharType="begin"/>
-        </w:r>
-        <w:r>
-          <w:rPr>
-            <w:noProof/>
-            <w:webHidden/>
-          </w:rPr>
-          <w:instrText xml:space="preserve"> PAGEREF _Toc512382092 \h </w:instrText>
-        </w:r>
-        <w:r>
-          <w:rPr>
-            <w:noProof/>
-            <w:webHidden/>
-          </w:rPr>
-        </w:r>
-        <w:r>
-          <w:rPr>
-            <w:noProof/>
-            <w:webHidden/>
-          </w:rPr>
-          <w:fldChar w:fldCharType="separate"/>
-        </w:r>
-        <w:r>
-          <w:rPr>
-            <w:noProof/>
-            <w:webHidden/>
-          </w:rPr>
-          <w:t>28</w:t>
-        </w:r>
-        <w:r>
-          <w:rPr>
-            <w:noProof/>
-            <w:webHidden/>
-          </w:rPr>
-          <w:fldChar w:fldCharType="end"/>
-        </w:r>
-      </w:hyperlink>
-    </w:p>
-    <w:p>
-      <w:pPr>
-        <w:pStyle w:val="Spistreci1"/>
-        <w:tabs>
-          <w:tab w:val="left" w:pos="520"/>
-          <w:tab w:val="right" w:leader="dot" w:pos="8493"/>
-        </w:tabs>
-        <w:rPr>
-          <w:rFonts w:asciiTheme="minorHAnsi" w:eastAsiaTheme="minorEastAsia" w:hAnsiTheme="minorHAnsi" w:cstheme="minorBidi"/>
-          <w:noProof/>
-          <w:szCs w:val="24"/>
-        </w:rPr>
-      </w:pPr>
-      <w:hyperlink w:anchor="_Toc512382093" w:history="1">
-        <w:r>
-          <w:rPr>
-            <w:rStyle w:val="Hipercze"/>
-            <w:noProof/>
-          </w:rPr>
-          <w:t>11</w:t>
-        </w:r>
-        <w:r>
-          <w:rPr>
-            <w:rFonts w:asciiTheme="minorHAnsi" w:eastAsiaTheme="minorEastAsia" w:hAnsiTheme="minorHAnsi" w:cstheme="minorBidi"/>
-            <w:noProof/>
-            <w:szCs w:val="24"/>
-          </w:rPr>
-          <w:tab/>
-        </w:r>
-        <w:r>
-          <w:rPr>
-            <w:rStyle w:val="Hipercze"/>
-            <w:noProof/>
-          </w:rPr>
-          <w:t>Spis rysunków</w:t>
-        </w:r>
-        <w:r>
-          <w:rPr>
-            <w:noProof/>
-            <w:webHidden/>
-          </w:rPr>
-          <w:tab/>
-        </w:r>
-        <w:r>
-          <w:rPr>
-            <w:noProof/>
-            <w:webHidden/>
-          </w:rPr>
-          <w:fldChar w:fldCharType="begin"/>
-        </w:r>
-        <w:r>
-          <w:rPr>
-            <w:noProof/>
-            <w:webHidden/>
-          </w:rPr>
-          <w:instrText xml:space="preserve"> PAGEREF _Toc512382093 \h </w:instrText>
-        </w:r>
-        <w:r>
-          <w:rPr>
-            <w:noProof/>
-            <w:webHidden/>
-          </w:rPr>
-        </w:r>
-        <w:r>
-          <w:rPr>
-            <w:noProof/>
-            <w:webHidden/>
-          </w:rPr>
-          <w:fldChar w:fldCharType="separate"/>
-        </w:r>
-        <w:r>
-          <w:rPr>
-            <w:noProof/>
-            <w:webHidden/>
-          </w:rPr>
           <w:t>29</w:t>
-        </w:r>
-        <w:r>
-          <w:rPr>
-            <w:noProof/>
-            <w:webHidden/>
-          </w:rPr>
-          <w:fldChar w:fldCharType="end"/>
-        </w:r>
-      </w:hyperlink>
-    </w:p>
-    <w:p>
-      <w:pPr>
-        <w:pStyle w:val="Spistreci1"/>
-        <w:tabs>
-          <w:tab w:val="left" w:pos="520"/>
-          <w:tab w:val="right" w:leader="dot" w:pos="8493"/>
-        </w:tabs>
-        <w:rPr>
-          <w:rFonts w:asciiTheme="minorHAnsi" w:eastAsiaTheme="minorEastAsia" w:hAnsiTheme="minorHAnsi" w:cstheme="minorBidi"/>
-          <w:noProof/>
-          <w:szCs w:val="24"/>
-        </w:rPr>
-      </w:pPr>
-      <w:hyperlink w:anchor="_Toc512382094" w:history="1">
-        <w:r>
-          <w:rPr>
-            <w:rStyle w:val="Hipercze"/>
-            <w:noProof/>
-          </w:rPr>
-          <w:t>12</w:t>
-        </w:r>
-        <w:r>
-          <w:rPr>
-            <w:rFonts w:asciiTheme="minorHAnsi" w:eastAsiaTheme="minorEastAsia" w:hAnsiTheme="minorHAnsi" w:cstheme="minorBidi"/>
-            <w:noProof/>
-            <w:szCs w:val="24"/>
-          </w:rPr>
-          <w:tab/>
-        </w:r>
-        <w:r>
-          <w:rPr>
-            <w:rStyle w:val="Hipercze"/>
-            <w:noProof/>
-          </w:rPr>
-          <w:t>Spis tabel</w:t>
-        </w:r>
-        <w:r>
-          <w:rPr>
-            <w:noProof/>
-            <w:webHidden/>
-          </w:rPr>
-          <w:tab/>
-        </w:r>
-        <w:r>
-          <w:rPr>
-            <w:noProof/>
-            <w:webHidden/>
-          </w:rPr>
-          <w:fldChar w:fldCharType="begin"/>
-        </w:r>
-        <w:r>
-          <w:rPr>
-            <w:noProof/>
-            <w:webHidden/>
-          </w:rPr>
-          <w:instrText xml:space="preserve"> PAGEREF _Toc512382094 \h </w:instrText>
-        </w:r>
-        <w:r>
-          <w:rPr>
-            <w:noProof/>
-            <w:webHidden/>
-          </w:rPr>
-        </w:r>
-        <w:r>
-          <w:rPr>
-            <w:noProof/>
-            <w:webHidden/>
-          </w:rPr>
-          <w:fldChar w:fldCharType="separate"/>
-        </w:r>
-        <w:r>
-          <w:rPr>
-            <w:noProof/>
-            <w:webHidden/>
-          </w:rPr>
-          <w:t>30</w:t>
         </w:r>
         <w:r>
           <w:rPr>
@@ -3331,7 +2254,7 @@
       <w:pPr>
         <w:pStyle w:val="Nagwek1"/>
       </w:pPr>
-      <w:bookmarkStart w:id="1" w:name="_Toc512382062"/>
+      <w:bookmarkStart w:id="1" w:name="_Toc512385946"/>
       <w:r>
         <w:lastRenderedPageBreak/>
         <w:t>Wstę</w:t>
@@ -3514,7 +2437,7 @@
       <w:pPr>
         <w:pStyle w:val="Nagwek1"/>
       </w:pPr>
-      <w:bookmarkStart w:id="2" w:name="_Toc512382063"/>
+      <w:bookmarkStart w:id="2" w:name="_Toc512385947"/>
       <w:r>
         <w:lastRenderedPageBreak/>
         <w:t>Charakterystyka/analiza problemu</w:t>
@@ -3727,14 +2650,27 @@
       <w:r>
         <w:t xml:space="preserve">Rysunek </w:t>
       </w:r>
-      <w:fldSimple w:instr=" SEQ Rysunek \* ARABIC ">
-        <w:r>
-          <w:rPr>
-            <w:noProof/>
-          </w:rPr>
-          <w:t>1</w:t>
-        </w:r>
-      </w:fldSimple>
+      <w:r>
+        <w:fldChar w:fldCharType="begin"/>
+      </w:r>
+      <w:r>
+        <w:instrText xml:space="preserve"> SEQ Rysunek \* ARABIC </w:instrText>
+      </w:r>
+      <w:r>
+        <w:fldChar w:fldCharType="separate"/>
+      </w:r>
+      <w:r>
+        <w:rPr>
+          <w:noProof/>
+        </w:rPr>
+        <w:t>1</w:t>
+      </w:r>
+      <w:r>
+        <w:rPr>
+          <w:noProof/>
+        </w:rPr>
+        <w:fldChar w:fldCharType="end"/>
+      </w:r>
       <w:r>
         <w:t xml:space="preserve"> </w:t>
       </w:r>
@@ -3797,7 +2733,7 @@
       <w:pPr>
         <w:pStyle w:val="Nagwek1"/>
       </w:pPr>
-      <w:bookmarkStart w:id="4" w:name="_Toc512382064"/>
+      <w:bookmarkStart w:id="4" w:name="_Toc512385948"/>
       <w:r>
         <w:lastRenderedPageBreak/>
         <w:t>Analiza istniejących rozwiązań</w:t>
@@ -3967,14 +2903,27 @@
       <w:r>
         <w:t xml:space="preserve">Rysunek </w:t>
       </w:r>
-      <w:fldSimple w:instr=" SEQ Rysunek \* ARABIC ">
-        <w:r>
-          <w:rPr>
-            <w:noProof/>
-          </w:rPr>
-          <w:t>2</w:t>
-        </w:r>
-      </w:fldSimple>
+      <w:r>
+        <w:fldChar w:fldCharType="begin"/>
+      </w:r>
+      <w:r>
+        <w:instrText xml:space="preserve"> SEQ Rysunek \* ARABIC </w:instrText>
+      </w:r>
+      <w:r>
+        <w:fldChar w:fldCharType="separate"/>
+      </w:r>
+      <w:r>
+        <w:rPr>
+          <w:noProof/>
+        </w:rPr>
+        <w:t>2</w:t>
+      </w:r>
+      <w:r>
+        <w:rPr>
+          <w:noProof/>
+        </w:rPr>
+        <w:fldChar w:fldCharType="end"/>
+      </w:r>
       <w:r>
         <w:t xml:space="preserve"> Aplikacja </w:t>
       </w:r>
@@ -4156,14 +3105,27 @@
       <w:r>
         <w:t xml:space="preserve">Rysunek </w:t>
       </w:r>
-      <w:fldSimple w:instr=" SEQ Rysunek \* ARABIC ">
-        <w:r>
-          <w:rPr>
-            <w:noProof/>
-          </w:rPr>
-          <w:t>3</w:t>
-        </w:r>
-      </w:fldSimple>
+      <w:r>
+        <w:fldChar w:fldCharType="begin"/>
+      </w:r>
+      <w:r>
+        <w:instrText xml:space="preserve"> SEQ Rysunek \* ARABIC </w:instrText>
+      </w:r>
+      <w:r>
+        <w:fldChar w:fldCharType="separate"/>
+      </w:r>
+      <w:r>
+        <w:rPr>
+          <w:noProof/>
+        </w:rPr>
+        <w:t>3</w:t>
+      </w:r>
+      <w:r>
+        <w:rPr>
+          <w:noProof/>
+        </w:rPr>
+        <w:fldChar w:fldCharType="end"/>
+      </w:r>
       <w:r>
         <w:t xml:space="preserve"> </w:t>
       </w:r>
@@ -4262,14 +3224,27 @@
       <w:r>
         <w:t xml:space="preserve">Rysunek </w:t>
       </w:r>
-      <w:fldSimple w:instr=" SEQ Rysunek \* ARABIC ">
-        <w:r>
-          <w:rPr>
-            <w:noProof/>
-          </w:rPr>
-          <w:t>4</w:t>
-        </w:r>
-      </w:fldSimple>
+      <w:r>
+        <w:fldChar w:fldCharType="begin"/>
+      </w:r>
+      <w:r>
+        <w:instrText xml:space="preserve"> SEQ Rysunek \* ARABIC </w:instrText>
+      </w:r>
+      <w:r>
+        <w:fldChar w:fldCharType="separate"/>
+      </w:r>
+      <w:r>
+        <w:rPr>
+          <w:noProof/>
+        </w:rPr>
+        <w:t>4</w:t>
+      </w:r>
+      <w:r>
+        <w:rPr>
+          <w:noProof/>
+        </w:rPr>
+        <w:fldChar w:fldCharType="end"/>
+      </w:r>
       <w:r>
         <w:t xml:space="preserve"> </w:t>
       </w:r>
@@ -4399,7 +3374,7 @@
       <w:pPr>
         <w:pStyle w:val="Nagwek1"/>
       </w:pPr>
-      <w:bookmarkStart w:id="8" w:name="_Toc512382065"/>
+      <w:bookmarkStart w:id="8" w:name="_Toc512385949"/>
       <w:r>
         <w:lastRenderedPageBreak/>
         <w:t>Koncepcja własnego rozwiązania</w:t>
@@ -4539,14 +3514,27 @@
       <w:r>
         <w:t xml:space="preserve">Rysunek </w:t>
       </w:r>
-      <w:fldSimple w:instr=" SEQ Rysunek \* ARABIC ">
-        <w:r>
-          <w:rPr>
-            <w:noProof/>
-          </w:rPr>
-          <w:t>5</w:t>
-        </w:r>
-      </w:fldSimple>
+      <w:r>
+        <w:fldChar w:fldCharType="begin"/>
+      </w:r>
+      <w:r>
+        <w:instrText xml:space="preserve"> SEQ Rysunek \* ARABIC </w:instrText>
+      </w:r>
+      <w:r>
+        <w:fldChar w:fldCharType="separate"/>
+      </w:r>
+      <w:r>
+        <w:rPr>
+          <w:noProof/>
+        </w:rPr>
+        <w:t>5</w:t>
+      </w:r>
+      <w:r>
+        <w:rPr>
+          <w:noProof/>
+        </w:rPr>
+        <w:fldChar w:fldCharType="end"/>
+      </w:r>
       <w:r>
         <w:t xml:space="preserve"> – wysuwane boczne menu</w:t>
       </w:r>
@@ -4635,14 +3623,27 @@
       <w:r>
         <w:t xml:space="preserve">Rysunek </w:t>
       </w:r>
-      <w:fldSimple w:instr=" SEQ Rysunek \* ARABIC ">
-        <w:r>
-          <w:rPr>
-            <w:noProof/>
-          </w:rPr>
-          <w:t>6</w:t>
-        </w:r>
-      </w:fldSimple>
+      <w:r>
+        <w:fldChar w:fldCharType="begin"/>
+      </w:r>
+      <w:r>
+        <w:instrText xml:space="preserve"> SEQ Rysunek \* ARABIC </w:instrText>
+      </w:r>
+      <w:r>
+        <w:fldChar w:fldCharType="separate"/>
+      </w:r>
+      <w:r>
+        <w:rPr>
+          <w:noProof/>
+        </w:rPr>
+        <w:t>6</w:t>
+      </w:r>
+      <w:r>
+        <w:rPr>
+          <w:noProof/>
+        </w:rPr>
+        <w:fldChar w:fldCharType="end"/>
+      </w:r>
       <w:r>
         <w:t xml:space="preserve"> – zasady </w:t>
       </w:r>
@@ -4813,14 +3814,27 @@
       <w:r>
         <w:t xml:space="preserve">Rysunek </w:t>
       </w:r>
-      <w:fldSimple w:instr=" SEQ Rysunek \* ARABIC ">
-        <w:r>
-          <w:rPr>
-            <w:noProof/>
-          </w:rPr>
-          <w:t>7</w:t>
-        </w:r>
-      </w:fldSimple>
+      <w:r>
+        <w:fldChar w:fldCharType="begin"/>
+      </w:r>
+      <w:r>
+        <w:instrText xml:space="preserve"> SEQ Rysunek \* ARABIC </w:instrText>
+      </w:r>
+      <w:r>
+        <w:fldChar w:fldCharType="separate"/>
+      </w:r>
+      <w:r>
+        <w:rPr>
+          <w:noProof/>
+        </w:rPr>
+        <w:t>7</w:t>
+      </w:r>
+      <w:r>
+        <w:rPr>
+          <w:noProof/>
+        </w:rPr>
+        <w:fldChar w:fldCharType="end"/>
+      </w:r>
       <w:r>
         <w:t xml:space="preserve"> – schemat dodawania wydatku/przychodu/budżetu</w:t>
       </w:r>
@@ -5000,11 +4014,24 @@
       <w:r>
         <w:t xml:space="preserve">Rysunek </w:t>
       </w:r>
-      <w:fldSimple w:instr=" SEQ Rysunek \* ARABIC ">
-        <w:r>
-          <w:t>8</w:t>
-        </w:r>
-      </w:fldSimple>
+      <w:r>
+        <w:fldChar w:fldCharType="begin"/>
+      </w:r>
+      <w:r>
+        <w:instrText xml:space="preserve"> SEQ Rysunek \* ARABIC </w:instrText>
+      </w:r>
+      <w:r>
+        <w:fldChar w:fldCharType="separate"/>
+      </w:r>
+      <w:r>
+        <w:rPr>
+          <w:noProof/>
+        </w:rPr>
+        <w:t>8</w:t>
+      </w:r>
+      <w:r>
+        <w:fldChar w:fldCharType="end"/>
+      </w:r>
       <w:r>
         <w:t xml:space="preserve"> – podstrona budżetu osobistego z interaktywnymi wykresami</w:t>
       </w:r>
@@ -5040,7 +4067,7 @@
       <w:pPr>
         <w:pStyle w:val="Nagwek1"/>
       </w:pPr>
-      <w:bookmarkStart w:id="13" w:name="_Toc512382066"/>
+      <w:bookmarkStart w:id="13" w:name="_Toc512385950"/>
       <w:r>
         <w:lastRenderedPageBreak/>
         <w:t>Projekt ogóln</w:t>
@@ -5054,7 +4081,7 @@
       <w:pPr>
         <w:pStyle w:val="Nagwek2"/>
       </w:pPr>
-      <w:bookmarkStart w:id="14" w:name="_Toc512382067"/>
+      <w:bookmarkStart w:id="14" w:name="_Toc512385951"/>
       <w:r>
         <w:t>Specyfikacja wymagań funkcjonalnych i niefunkcjonalnych</w:t>
       </w:r>
@@ -5064,9 +4091,11 @@
       <w:pPr>
         <w:pStyle w:val="Nagwek3"/>
       </w:pPr>
+      <w:bookmarkStart w:id="15" w:name="_Toc512385952"/>
       <w:r>
         <w:t>Wymagania funkcjonalne</w:t>
       </w:r>
+      <w:bookmarkEnd w:id="15"/>
     </w:p>
     <w:p>
       <w:pPr>
@@ -5303,9 +4332,11 @@
       <w:pPr>
         <w:pStyle w:val="Nagwek3"/>
       </w:pPr>
+      <w:bookmarkStart w:id="16" w:name="_Toc512385953"/>
       <w:r>
         <w:t>Wymagania niefunkcjonalne</w:t>
       </w:r>
+      <w:bookmarkEnd w:id="16"/>
     </w:p>
     <w:p>
       <w:pPr>
@@ -5472,9 +4503,11 @@
       <w:pPr>
         <w:pStyle w:val="Nagwek3"/>
       </w:pPr>
+      <w:bookmarkStart w:id="17" w:name="_Toc512385954"/>
       <w:r>
         <w:t>Diagram przypadków użycia</w:t>
       </w:r>
+      <w:bookmarkEnd w:id="17"/>
     </w:p>
     <w:p>
       <w:pPr>
@@ -5553,7 +4586,6 @@
           <w:sz w:val="28"/>
         </w:rPr>
       </w:pPr>
-      <w:bookmarkStart w:id="15" w:name="_Toc512382068"/>
       <w:r>
         <w:br w:type="page"/>
       </w:r>
@@ -5562,6 +4594,7 @@
       <w:pPr>
         <w:pStyle w:val="Nagwek2"/>
       </w:pPr>
+      <w:bookmarkStart w:id="18" w:name="_Toc512385955"/>
       <w:r>
         <w:lastRenderedPageBreak/>
         <w:t>Architektura system</w:t>
@@ -5569,15 +4602,17 @@
       <w:r>
         <w:t>u</w:t>
       </w:r>
-      <w:bookmarkEnd w:id="15"/>
+      <w:bookmarkEnd w:id="18"/>
     </w:p>
     <w:p>
       <w:pPr>
         <w:pStyle w:val="Nagwek3"/>
       </w:pPr>
+      <w:bookmarkStart w:id="19" w:name="_Toc512385956"/>
       <w:r>
         <w:t>Ogólne</w:t>
       </w:r>
+      <w:bookmarkEnd w:id="19"/>
     </w:p>
     <w:p>
       <w:pPr>
@@ -5757,11 +4792,11 @@
       <w:pPr>
         <w:pStyle w:val="Nagwek3"/>
       </w:pPr>
-      <w:bookmarkStart w:id="16" w:name="_Toc512382069"/>
+      <w:bookmarkStart w:id="20" w:name="_Toc512385957"/>
       <w:r>
         <w:t>Warstwa kliencka</w:t>
       </w:r>
-      <w:bookmarkEnd w:id="16"/>
+      <w:bookmarkEnd w:id="20"/>
     </w:p>
     <w:p>
       <w:pPr>
@@ -6030,18 +5065,31 @@
       <w:pPr>
         <w:pStyle w:val="Legenda"/>
       </w:pPr>
-      <w:bookmarkStart w:id="17" w:name="_Toc512375756"/>
+      <w:bookmarkStart w:id="21" w:name="_Toc512375756"/>
       <w:r>
         <w:t xml:space="preserve">Rysunek </w:t>
       </w:r>
-      <w:fldSimple w:instr=" SEQ Rysunek \* ARABIC ">
-        <w:r>
-          <w:rPr>
-            <w:noProof/>
-          </w:rPr>
-          <w:t>9</w:t>
-        </w:r>
-      </w:fldSimple>
+      <w:r>
+        <w:fldChar w:fldCharType="begin"/>
+      </w:r>
+      <w:r>
+        <w:instrText xml:space="preserve"> SEQ Rysunek \* ARABIC </w:instrText>
+      </w:r>
+      <w:r>
+        <w:fldChar w:fldCharType="separate"/>
+      </w:r>
+      <w:r>
+        <w:rPr>
+          <w:noProof/>
+        </w:rPr>
+        <w:t>9</w:t>
+      </w:r>
+      <w:r>
+        <w:rPr>
+          <w:noProof/>
+        </w:rPr>
+        <w:fldChar w:fldCharType="end"/>
+      </w:r>
       <w:r>
         <w:t xml:space="preserve"> Czym jest </w:t>
       </w:r>
@@ -6049,7 +5097,7 @@
       <w:r>
         <w:t>TypeScript</w:t>
       </w:r>
-      <w:bookmarkEnd w:id="17"/>
+      <w:bookmarkEnd w:id="21"/>
       <w:proofErr w:type="spellEnd"/>
     </w:p>
     <w:p>
@@ -6147,18 +5195,31 @@
       <w:pPr>
         <w:pStyle w:val="Legenda"/>
       </w:pPr>
-      <w:bookmarkStart w:id="18" w:name="_Toc512375757"/>
+      <w:bookmarkStart w:id="22" w:name="_Toc512375757"/>
       <w:r>
         <w:t xml:space="preserve">Rysunek </w:t>
       </w:r>
-      <w:fldSimple w:instr=" SEQ Rysunek \* ARABIC ">
-        <w:r>
-          <w:rPr>
-            <w:noProof/>
-          </w:rPr>
-          <w:t>10</w:t>
-        </w:r>
-      </w:fldSimple>
+      <w:r>
+        <w:fldChar w:fldCharType="begin"/>
+      </w:r>
+      <w:r>
+        <w:instrText xml:space="preserve"> SEQ Rysunek \* ARABIC </w:instrText>
+      </w:r>
+      <w:r>
+        <w:fldChar w:fldCharType="separate"/>
+      </w:r>
+      <w:r>
+        <w:rPr>
+          <w:noProof/>
+        </w:rPr>
+        <w:t>10</w:t>
+      </w:r>
+      <w:r>
+        <w:rPr>
+          <w:noProof/>
+        </w:rPr>
+        <w:fldChar w:fldCharType="end"/>
+      </w:r>
       <w:r>
         <w:t xml:space="preserve"> Architektura aplikacji </w:t>
       </w:r>
@@ -6166,7 +5227,7 @@
       <w:r>
         <w:t>Angular</w:t>
       </w:r>
-      <w:bookmarkEnd w:id="18"/>
+      <w:bookmarkEnd w:id="22"/>
       <w:proofErr w:type="spellEnd"/>
     </w:p>
     <w:p>
@@ -6205,11 +5266,11 @@
       <w:pPr>
         <w:pStyle w:val="Nagwek3"/>
       </w:pPr>
-      <w:bookmarkStart w:id="19" w:name="_Toc512382070"/>
+      <w:bookmarkStart w:id="23" w:name="_Toc512385958"/>
       <w:r>
         <w:t>Warstwa serwerowa</w:t>
       </w:r>
-      <w:bookmarkEnd w:id="19"/>
+      <w:bookmarkEnd w:id="23"/>
     </w:p>
     <w:p>
       <w:pPr>
@@ -6392,9 +5453,11 @@
       <w:pPr>
         <w:pStyle w:val="Nagwek3"/>
       </w:pPr>
+      <w:bookmarkStart w:id="24" w:name="_Toc512385959"/>
       <w:r>
         <w:t>Przechowywanie danych</w:t>
       </w:r>
+      <w:bookmarkEnd w:id="24"/>
     </w:p>
     <w:p>
       <w:pPr>
@@ -6764,12 +5827,7 @@
         <w:jc w:val="left"/>
       </w:pPr>
       <w:r>
-        <w:t>Jako komentarz do tego modelu wa</w:t>
-      </w:r>
-      <w:bookmarkStart w:id="20" w:name="_GoBack"/>
-      <w:bookmarkEnd w:id="20"/>
-      <w:r>
-        <w:t xml:space="preserve">rto nadmienić, że nie przetrzymuję oczywiście haseł użytkownika w bazie danych a jedynie sól i </w:t>
+        <w:t xml:space="preserve">Jako komentarz do tego modelu warto nadmienić, że nie przetrzymuję oczywiście haseł użytkownika w bazie danych a jedynie sól i </w:t>
       </w:r>
       <w:proofErr w:type="spellStart"/>
       <w:r>
@@ -6779,180 +5837,11 @@
       <w:r>
         <w:t xml:space="preserve"> posolone hasło potrzebne do późniejszej walidacji.</w:t>
       </w:r>
-    </w:p>
-    <w:p>
-      <w:pPr>
-        <w:pStyle w:val="Nagwek3"/>
-      </w:pPr>
-      <w:bookmarkStart w:id="21" w:name="_Toc512382072"/>
-      <w:r>
-        <w:lastRenderedPageBreak/>
-        <w:t>JavaScript</w:t>
-      </w:r>
-      <w:bookmarkEnd w:id="21"/>
-    </w:p>
-    <w:p>
-      <w:pPr>
-        <w:pStyle w:val="Nagwek3"/>
-      </w:pPr>
-      <w:bookmarkStart w:id="22" w:name="_Toc512382073"/>
-      <w:proofErr w:type="spellStart"/>
-      <w:r>
-        <w:t>Angular</w:t>
-      </w:r>
-      <w:bookmarkEnd w:id="22"/>
-      <w:proofErr w:type="spellEnd"/>
-    </w:p>
-    <w:p>
-      <w:pPr>
-        <w:pStyle w:val="Nagwek3"/>
-      </w:pPr>
-      <w:bookmarkStart w:id="23" w:name="_Toc512382074"/>
-      <w:r>
-        <w:t>HTML5 i CSS3</w:t>
-      </w:r>
-      <w:bookmarkEnd w:id="23"/>
-    </w:p>
-    <w:p>
-      <w:pPr>
-        <w:pStyle w:val="Nagwek3"/>
-      </w:pPr>
-      <w:bookmarkStart w:id="24" w:name="_Toc512382075"/>
-      <w:proofErr w:type="spellStart"/>
-      <w:r>
-        <w:t>NestJS</w:t>
-      </w:r>
-      <w:bookmarkEnd w:id="24"/>
-      <w:proofErr w:type="spellEnd"/>
-    </w:p>
-    <w:p>
-      <w:pPr>
-        <w:pStyle w:val="Nagwek3"/>
-      </w:pPr>
-      <w:bookmarkStart w:id="25" w:name="_Toc512382076"/>
-      <w:proofErr w:type="spellStart"/>
-      <w:r>
-        <w:t>ExpressJS</w:t>
-      </w:r>
-      <w:bookmarkEnd w:id="25"/>
-      <w:proofErr w:type="spellEnd"/>
-    </w:p>
-    <w:p>
-      <w:pPr>
-        <w:pStyle w:val="Nagwek3"/>
-      </w:pPr>
-      <w:bookmarkStart w:id="26" w:name="_Toc512382077"/>
-      <w:proofErr w:type="spellStart"/>
-      <w:r>
-        <w:t>TypeScript</w:t>
-      </w:r>
-      <w:bookmarkEnd w:id="26"/>
-      <w:proofErr w:type="spellEnd"/>
-    </w:p>
-    <w:p>
-      <w:pPr>
-        <w:pStyle w:val="Nagwek3"/>
-      </w:pPr>
-      <w:bookmarkStart w:id="27" w:name="_Toc512382078"/>
-      <w:proofErr w:type="spellStart"/>
-      <w:r>
-        <w:t>MongoDB</w:t>
-      </w:r>
-      <w:bookmarkEnd w:id="27"/>
-      <w:proofErr w:type="spellEnd"/>
-    </w:p>
-    <w:p>
-      <w:pPr>
-        <w:pStyle w:val="Nagwek3"/>
-      </w:pPr>
-      <w:bookmarkStart w:id="28" w:name="_Toc512382079"/>
-      <w:proofErr w:type="spellStart"/>
-      <w:r>
-        <w:t>Mongoose</w:t>
-      </w:r>
-      <w:bookmarkEnd w:id="28"/>
-      <w:proofErr w:type="spellEnd"/>
-    </w:p>
-    <w:p>
-      <w:pPr>
-        <w:pStyle w:val="Nagwek3"/>
-      </w:pPr>
-      <w:bookmarkStart w:id="29" w:name="_Toc512382080"/>
-      <w:proofErr w:type="spellStart"/>
-      <w:r>
-        <w:t>ChartJS</w:t>
-      </w:r>
-      <w:bookmarkEnd w:id="29"/>
-      <w:proofErr w:type="spellEnd"/>
-    </w:p>
-    <w:p>
-      <w:pPr>
-        <w:pStyle w:val="Akapitzwciciem"/>
-      </w:pPr>
-    </w:p>
-    <w:p>
-      <w:pPr>
-        <w:pStyle w:val="Nagwek2"/>
-      </w:pPr>
-      <w:bookmarkStart w:id="30" w:name="_Toc512382081"/>
-      <w:r>
-        <w:t>Narzędzia programistyczne</w:t>
-      </w:r>
-      <w:bookmarkEnd w:id="30"/>
-    </w:p>
-    <w:p>
-      <w:pPr>
-        <w:pStyle w:val="Nagwek3"/>
-      </w:pPr>
-      <w:bookmarkStart w:id="31" w:name="_Toc512382082"/>
-      <w:r>
-        <w:t xml:space="preserve">Visual Studio </w:t>
-      </w:r>
-      <w:proofErr w:type="spellStart"/>
-      <w:r>
-        <w:t>Code</w:t>
-      </w:r>
-      <w:bookmarkEnd w:id="31"/>
-      <w:proofErr w:type="spellEnd"/>
-    </w:p>
-    <w:p>
-      <w:pPr>
-        <w:pStyle w:val="Nagwek3"/>
-      </w:pPr>
-      <w:bookmarkStart w:id="32" w:name="_Toc512382083"/>
-      <w:proofErr w:type="spellStart"/>
-      <w:r>
-        <w:t>Postman</w:t>
-      </w:r>
-      <w:bookmarkEnd w:id="32"/>
-      <w:proofErr w:type="spellEnd"/>
-    </w:p>
-    <w:p>
-      <w:pPr>
-        <w:pStyle w:val="Nagwek3"/>
-      </w:pPr>
-      <w:bookmarkStart w:id="33" w:name="_Toc512382084"/>
-      <w:r>
-        <w:t>Git</w:t>
-      </w:r>
-      <w:bookmarkEnd w:id="33"/>
-    </w:p>
-    <w:p>
-      <w:pPr>
-        <w:pStyle w:val="Akapitzwciciem"/>
-      </w:pPr>
     </w:p>
     <w:p>
       <w:pPr>
         <w:spacing w:line="240" w:lineRule="auto"/>
         <w:jc w:val="left"/>
-        <w:rPr>
-          <w:rFonts w:ascii="Trebuchet MS" w:hAnsi="Trebuchet MS" w:cs="Arial"/>
-          <w:b/>
-          <w:bCs/>
-          <w:iCs/>
-          <w:sz w:val="28"/>
-        </w:rPr>
       </w:pPr>
       <w:r>
         <w:br w:type="page"/>
@@ -6960,98 +5849,14 @@
     </w:p>
     <w:p>
       <w:pPr>
-        <w:pStyle w:val="Nagwek2"/>
-      </w:pPr>
-      <w:bookmarkStart w:id="34" w:name="_Toc512382085"/>
-      <w:r>
-        <w:lastRenderedPageBreak/>
-        <w:t>Metody i narzędzia realizacji</w:t>
-      </w:r>
-      <w:bookmarkEnd w:id="34"/>
-    </w:p>
-    <w:p>
-      <w:pPr>
-        <w:spacing w:line="240" w:lineRule="auto"/>
-        <w:jc w:val="left"/>
-        <w:rPr>
-          <w:rFonts w:ascii="Trebuchet MS" w:hAnsi="Trebuchet MS" w:cs="Arial"/>
-          <w:b/>
-          <w:bCs/>
-          <w:iCs/>
-          <w:sz w:val="28"/>
-        </w:rPr>
-      </w:pPr>
-      <w:r>
-        <w:br w:type="page"/>
-      </w:r>
-    </w:p>
-    <w:p>
-      <w:pPr>
-        <w:pStyle w:val="Nagwek2"/>
-      </w:pPr>
-      <w:bookmarkStart w:id="35" w:name="_Toc512382086"/>
-      <w:r>
-        <w:lastRenderedPageBreak/>
-        <w:t>Koncepcja przechowywania danych</w:t>
-      </w:r>
-      <w:bookmarkEnd w:id="35"/>
-    </w:p>
-    <w:p>
-      <w:pPr>
-        <w:spacing w:line="240" w:lineRule="auto"/>
-        <w:jc w:val="left"/>
-        <w:rPr>
-          <w:rFonts w:ascii="Trebuchet MS" w:hAnsi="Trebuchet MS" w:cs="Arial"/>
-          <w:b/>
-          <w:bCs/>
-          <w:iCs/>
-          <w:sz w:val="28"/>
-        </w:rPr>
-      </w:pPr>
-      <w:r>
-        <w:br w:type="page"/>
-      </w:r>
-    </w:p>
-    <w:p>
-      <w:pPr>
-        <w:pStyle w:val="Nagwek2"/>
-      </w:pPr>
-      <w:bookmarkStart w:id="36" w:name="_Toc512382087"/>
-      <w:r>
-        <w:lastRenderedPageBreak/>
-        <w:t>Projekt interfejsu użytkownika</w:t>
-      </w:r>
-      <w:bookmarkEnd w:id="36"/>
-    </w:p>
-    <w:p>
-      <w:pPr>
-        <w:spacing w:line="240" w:lineRule="auto"/>
-        <w:jc w:val="left"/>
-        <w:rPr>
-          <w:rFonts w:ascii="Trebuchet MS" w:hAnsi="Trebuchet MS" w:cs="Arial"/>
-          <w:b/>
-          <w:bCs/>
-          <w:iCs/>
-          <w:sz w:val="28"/>
-        </w:rPr>
-      </w:pPr>
-      <w:r>
-        <w:rPr>
-          <w:lang w:val="en"/>
-        </w:rPr>
-        <w:br w:type="page"/>
-      </w:r>
-    </w:p>
-    <w:p>
-      <w:pPr>
         <w:pStyle w:val="Nagwek1"/>
       </w:pPr>
-      <w:bookmarkStart w:id="37" w:name="_Toc512382088"/>
+      <w:bookmarkStart w:id="25" w:name="_Toc512385960"/>
       <w:r>
         <w:lastRenderedPageBreak/>
         <w:t>Projekt techniczny</w:t>
       </w:r>
-      <w:bookmarkEnd w:id="37"/>
+      <w:bookmarkEnd w:id="25"/>
     </w:p>
     <w:p>
       <w:pPr>
@@ -8426,12 +7231,12 @@
       <w:pPr>
         <w:pStyle w:val="Nagwek1"/>
       </w:pPr>
-      <w:bookmarkStart w:id="38" w:name="_Toc512382089"/>
+      <w:bookmarkStart w:id="26" w:name="_Toc512385961"/>
       <w:r>
         <w:lastRenderedPageBreak/>
         <w:t>Testy i weryfikacja systemu</w:t>
       </w:r>
-      <w:bookmarkEnd w:id="38"/>
+      <w:bookmarkEnd w:id="26"/>
     </w:p>
     <w:p>
       <w:pPr>
@@ -8454,82 +7259,1199 @@
       <w:pPr>
         <w:pStyle w:val="Nagwek1"/>
       </w:pPr>
-      <w:bookmarkStart w:id="39" w:name="_Toc512382090"/>
+      <w:bookmarkStart w:id="27" w:name="_Toc512385962"/>
       <w:r>
         <w:lastRenderedPageBreak/>
         <w:t>Przykładowy scenariusz wykorzystania systemu</w:t>
       </w:r>
-      <w:bookmarkEnd w:id="39"/>
-    </w:p>
-    <w:p>
-      <w:pPr>
+      <w:bookmarkEnd w:id="27"/>
+    </w:p>
+    <w:p>
+      <w:pPr>
+        <w:pStyle w:val="Akapitzwciciem"/>
+      </w:pPr>
+      <w:r>
+        <w:t>Głównym celem aplikacji jest umiejętne wprowadzanie danych i ich analiza. I taki właśnie przykładowy sposób wykorzystania aplikacji przedstawię w tym rozdziale.</w:t>
+      </w:r>
+    </w:p>
+    <w:p>
+      <w:pPr>
+        <w:pStyle w:val="Akapitzwciciem"/>
+      </w:pPr>
+    </w:p>
+    <w:p>
+      <w:pPr>
+        <w:pStyle w:val="Akapitzwciciem"/>
+      </w:pPr>
+      <w:r>
+        <w:t>Zacznijmy od tego, że użytkownik musi założyć swoje własne konto. W tym celu ze strony głównej aplikacji przechodzi do rejestracji po kliknięciu przycisku rejestruj.</w:t>
+      </w:r>
+    </w:p>
+    <w:p>
+      <w:pPr>
+        <w:pStyle w:val="Akapitzwciciem"/>
+        <w:keepNext/>
+        <w:jc w:val="center"/>
+      </w:pPr>
+      <w:r>
+        <w:rPr>
+          <w:noProof/>
+        </w:rPr>
+        <w:drawing>
+          <wp:inline distT="0" distB="0" distL="0" distR="0" wp14:anchorId="11B570D9" wp14:editId="1FC7CB21">
+            <wp:extent cx="5594907" cy="3735421"/>
+            <wp:effectExtent l="0" t="0" r="0" b="0"/>
+            <wp:docPr id="15" name="Obraz 15"/>
+            <wp:cNvGraphicFramePr>
+              <a:graphicFrameLocks xmlns:a="http://schemas.openxmlformats.org/drawingml/2006/main" noChangeAspect="1"/>
+            </wp:cNvGraphicFramePr>
+            <a:graphic xmlns:a="http://schemas.openxmlformats.org/drawingml/2006/main">
+              <a:graphicData uri="http://schemas.openxmlformats.org/drawingml/2006/picture">
+                <pic:pic xmlns:pic="http://schemas.openxmlformats.org/drawingml/2006/picture">
+                  <pic:nvPicPr>
+                    <pic:cNvPr id="15" name="Zrzut ekranu 2018-04-25 o 14.07.15.png"/>
+                    <pic:cNvPicPr/>
+                  </pic:nvPicPr>
+                  <pic:blipFill>
+                    <a:blip r:embed="rId22" cstate="print">
+                      <a:extLst>
+                        <a:ext uri="{28A0092B-C50C-407E-A947-70E740481C1C}">
+                          <a14:useLocalDpi xmlns:a14="http://schemas.microsoft.com/office/drawing/2010/main" val="0"/>
+                        </a:ext>
+                      </a:extLst>
+                    </a:blip>
+                    <a:stretch>
+                      <a:fillRect/>
+                    </a:stretch>
+                  </pic:blipFill>
+                  <pic:spPr>
+                    <a:xfrm>
+                      <a:off x="0" y="0"/>
+                      <a:ext cx="5602924" cy="3740773"/>
+                    </a:xfrm>
+                    <a:prstGeom prst="rect">
+                      <a:avLst/>
+                    </a:prstGeom>
+                  </pic:spPr>
+                </pic:pic>
+              </a:graphicData>
+            </a:graphic>
+          </wp:inline>
+        </w:drawing>
+      </w:r>
+    </w:p>
+    <w:p>
+      <w:pPr>
+        <w:pStyle w:val="Legenda"/>
+      </w:pPr>
+      <w:r>
+        <w:t xml:space="preserve">Rysunek </w:t>
+      </w:r>
+      <w:r>
+        <w:fldChar w:fldCharType="begin"/>
+      </w:r>
+      <w:r>
+        <w:instrText xml:space="preserve"> SEQ Rysunek \* ARABIC </w:instrText>
+      </w:r>
+      <w:r>
+        <w:fldChar w:fldCharType="separate"/>
+      </w:r>
+      <w:r>
+        <w:rPr>
+          <w:noProof/>
+        </w:rPr>
+        <w:t>11</w:t>
+      </w:r>
+      <w:r>
+        <w:fldChar w:fldCharType="end"/>
+      </w:r>
+      <w:r>
+        <w:t xml:space="preserve"> – ekran logowania</w:t>
+      </w:r>
+    </w:p>
+    <w:p>
+      <w:pPr>
+        <w:pStyle w:val="Akapitzwciciem"/>
+      </w:pPr>
+      <w:r>
+        <w:t xml:space="preserve">Po przejściu na stronę rejestracji, użytkownik wpisuje swoje dane takie jak email, hasło, </w:t>
+      </w:r>
+      <w:proofErr w:type="spellStart"/>
+      <w:r>
+        <w:t>imie</w:t>
+      </w:r>
+      <w:proofErr w:type="spellEnd"/>
+      <w:r>
+        <w:t xml:space="preserve"> i nazwisko. Przy każdej zmianie pola tekstowego system sprawdza czy wprowadzone dane są poprawne i w przypadku niepoprawności wyświetla stosowny komentarz i nie pozwala się </w:t>
+      </w:r>
+      <w:proofErr w:type="gramStart"/>
+      <w:r>
+        <w:t>zarejestrować</w:t>
+      </w:r>
+      <w:proofErr w:type="gramEnd"/>
+      <w:r>
+        <w:t xml:space="preserve"> póki błędy nie zostaną poprawione. Warto tutaj nadmienić, że rejestracja i logowanie odbywa się w bezpieczny sposób przy pomocy posolenia hasła i </w:t>
+      </w:r>
+      <w:proofErr w:type="spellStart"/>
+      <w:r>
+        <w:t>hashowania</w:t>
+      </w:r>
+      <w:proofErr w:type="spellEnd"/>
+      <w:r>
+        <w:t xml:space="preserve">, dzięki czemu nie przechowujemy hasła użytkownika w bazie danych, tylko jego </w:t>
+      </w:r>
+      <w:proofErr w:type="spellStart"/>
+      <w:r>
+        <w:t>zahashowaną</w:t>
+      </w:r>
+      <w:proofErr w:type="spellEnd"/>
+      <w:r>
+        <w:t xml:space="preserve"> i posoloną wersję.</w:t>
+      </w:r>
+    </w:p>
+    <w:p>
+      <w:pPr>
+        <w:keepNext/>
         <w:spacing w:line="240" w:lineRule="auto"/>
+        <w:jc w:val="center"/>
+      </w:pPr>
+      <w:r>
+        <w:rPr>
+          <w:noProof/>
+        </w:rPr>
+        <w:lastRenderedPageBreak/>
+        <w:drawing>
+          <wp:inline distT="0" distB="0" distL="0" distR="0" wp14:anchorId="22530CCF" wp14:editId="5808680E">
+            <wp:extent cx="5399405" cy="3604895"/>
+            <wp:effectExtent l="0" t="0" r="0" b="0"/>
+            <wp:docPr id="16" name="Obraz 16"/>
+            <wp:cNvGraphicFramePr>
+              <a:graphicFrameLocks xmlns:a="http://schemas.openxmlformats.org/drawingml/2006/main" noChangeAspect="1"/>
+            </wp:cNvGraphicFramePr>
+            <a:graphic xmlns:a="http://schemas.openxmlformats.org/drawingml/2006/main">
+              <a:graphicData uri="http://schemas.openxmlformats.org/drawingml/2006/picture">
+                <pic:pic xmlns:pic="http://schemas.openxmlformats.org/drawingml/2006/picture">
+                  <pic:nvPicPr>
+                    <pic:cNvPr id="16" name="Zrzut ekranu 2018-04-25 o 14.09.17.png"/>
+                    <pic:cNvPicPr/>
+                  </pic:nvPicPr>
+                  <pic:blipFill>
+                    <a:blip r:embed="rId23" cstate="print">
+                      <a:extLst>
+                        <a:ext uri="{28A0092B-C50C-407E-A947-70E740481C1C}">
+                          <a14:useLocalDpi xmlns:a14="http://schemas.microsoft.com/office/drawing/2010/main" val="0"/>
+                        </a:ext>
+                      </a:extLst>
+                    </a:blip>
+                    <a:stretch>
+                      <a:fillRect/>
+                    </a:stretch>
+                  </pic:blipFill>
+                  <pic:spPr>
+                    <a:xfrm>
+                      <a:off x="0" y="0"/>
+                      <a:ext cx="5399405" cy="3604895"/>
+                    </a:xfrm>
+                    <a:prstGeom prst="rect">
+                      <a:avLst/>
+                    </a:prstGeom>
+                  </pic:spPr>
+                </pic:pic>
+              </a:graphicData>
+            </a:graphic>
+          </wp:inline>
+        </w:drawing>
+      </w:r>
+    </w:p>
+    <w:p>
+      <w:pPr>
+        <w:pStyle w:val="Legenda"/>
+      </w:pPr>
+      <w:r>
+        <w:t xml:space="preserve">Rysunek </w:t>
+      </w:r>
+      <w:r>
+        <w:fldChar w:fldCharType="begin"/>
+      </w:r>
+      <w:r>
+        <w:instrText xml:space="preserve"> SEQ Rysunek \* ARABIC </w:instrText>
+      </w:r>
+      <w:r>
+        <w:fldChar w:fldCharType="separate"/>
+      </w:r>
+      <w:r>
+        <w:rPr>
+          <w:noProof/>
+        </w:rPr>
+        <w:t>12</w:t>
+      </w:r>
+      <w:r>
+        <w:fldChar w:fldCharType="end"/>
+      </w:r>
+      <w:r>
+        <w:t xml:space="preserve"> – ekran rejestracji z błędnym adresem email</w:t>
+      </w:r>
+    </w:p>
+    <w:p>
+      <w:r>
+        <w:t>Po poprawnym zarejestrowaniu przechodzimy z powrotem na stronę z logowaniem, wprowadzamy swoje dane (email i hasło) i wybieramy przycisk zaloguj (możemy także po prostu potwierdzić wpis klawiszem ENTER).</w:t>
+      </w:r>
+    </w:p>
+    <w:p>
+      <w:pPr>
+        <w:keepNext/>
+      </w:pPr>
+      <w:r>
+        <w:rPr>
+          <w:noProof/>
+        </w:rPr>
+        <w:drawing>
+          <wp:inline distT="0" distB="0" distL="0" distR="0" wp14:anchorId="2E7E6644" wp14:editId="3F9BD079">
+            <wp:extent cx="5399405" cy="3604895"/>
+            <wp:effectExtent l="0" t="0" r="0" b="0"/>
+            <wp:docPr id="17" name="Obraz 17"/>
+            <wp:cNvGraphicFramePr>
+              <a:graphicFrameLocks xmlns:a="http://schemas.openxmlformats.org/drawingml/2006/main" noChangeAspect="1"/>
+            </wp:cNvGraphicFramePr>
+            <a:graphic xmlns:a="http://schemas.openxmlformats.org/drawingml/2006/main">
+              <a:graphicData uri="http://schemas.openxmlformats.org/drawingml/2006/picture">
+                <pic:pic xmlns:pic="http://schemas.openxmlformats.org/drawingml/2006/picture">
+                  <pic:nvPicPr>
+                    <pic:cNvPr id="17" name="Zrzut ekranu 2018-04-25 o 14.16.31.png"/>
+                    <pic:cNvPicPr/>
+                  </pic:nvPicPr>
+                  <pic:blipFill>
+                    <a:blip r:embed="rId24" cstate="print">
+                      <a:extLst>
+                        <a:ext uri="{28A0092B-C50C-407E-A947-70E740481C1C}">
+                          <a14:useLocalDpi xmlns:a14="http://schemas.microsoft.com/office/drawing/2010/main" val="0"/>
+                        </a:ext>
+                      </a:extLst>
+                    </a:blip>
+                    <a:stretch>
+                      <a:fillRect/>
+                    </a:stretch>
+                  </pic:blipFill>
+                  <pic:spPr>
+                    <a:xfrm>
+                      <a:off x="0" y="0"/>
+                      <a:ext cx="5399405" cy="3604895"/>
+                    </a:xfrm>
+                    <a:prstGeom prst="rect">
+                      <a:avLst/>
+                    </a:prstGeom>
+                  </pic:spPr>
+                </pic:pic>
+              </a:graphicData>
+            </a:graphic>
+          </wp:inline>
+        </w:drawing>
+      </w:r>
+    </w:p>
+    <w:p>
+      <w:pPr>
+        <w:pStyle w:val="Legenda"/>
+      </w:pPr>
+      <w:r>
+        <w:t xml:space="preserve">Rysunek </w:t>
+      </w:r>
+      <w:r>
+        <w:fldChar w:fldCharType="begin"/>
+      </w:r>
+      <w:r>
+        <w:instrText xml:space="preserve"> SEQ Rysunek \* ARABIC </w:instrText>
+      </w:r>
+      <w:r>
+        <w:fldChar w:fldCharType="separate"/>
+      </w:r>
+      <w:r>
+        <w:rPr>
+          <w:noProof/>
+        </w:rPr>
+        <w:t>13</w:t>
+      </w:r>
+      <w:r>
+        <w:fldChar w:fldCharType="end"/>
+      </w:r>
+      <w:r>
+        <w:t xml:space="preserve"> – ekran logowania z poprawnymi danymi</w:t>
+      </w:r>
+    </w:p>
+    <w:p/>
+    <w:p>
+      <w:pPr>
         <w:jc w:val="left"/>
-        <w:rPr>
-          <w:lang w:val="en"/>
-        </w:rPr>
-      </w:pPr>
-      <w:r>
-        <w:rPr>
-          <w:lang w:val="en"/>
-        </w:rPr>
-        <w:br w:type="page"/>
-      </w:r>
-    </w:p>
-    <w:p>
-      <w:pPr>
-        <w:spacing w:line="240" w:lineRule="auto"/>
+      </w:pPr>
+      <w:r>
+        <w:t>Po wypełnieniu tego kroku ukazuje nam się główny ekran naszej aplikacji z przyciskami które prowadzą nas do każdej z funkcji systemu. Oprócz przycisków na stronie głównej, mamy także dostęp w lewym górnym rogu do wysuwanego z lewej ścianki menu, w którym umieszczone są te same odnośniki a także informacja o aktualnie zalogowanym użytkowniku i możliwość wylogowania z aplikacji.</w:t>
+      </w:r>
+    </w:p>
+    <w:p>
+      <w:pPr>
+        <w:keepNext/>
         <w:jc w:val="left"/>
+      </w:pPr>
+      <w:r>
         <w:rPr>
           <w:rFonts w:ascii="Trebuchet MS" w:hAnsi="Trebuchet MS" w:cs="Arial"/>
           <w:b/>
           <w:bCs/>
+          <w:noProof/>
           <w:kern w:val="32"/>
           <w:sz w:val="32"/>
           <w:szCs w:val="32"/>
-          <w:lang w:val="en-US"/>
-        </w:rPr>
-      </w:pPr>
-      <w:r>
-        <w:rPr>
-          <w:lang w:val="en-US"/>
+        </w:rPr>
+        <w:drawing>
+          <wp:inline distT="0" distB="0" distL="0" distR="0" wp14:anchorId="50243D99" wp14:editId="009DC908">
+            <wp:extent cx="5399405" cy="3604895"/>
+            <wp:effectExtent l="0" t="0" r="0" b="0"/>
+            <wp:docPr id="18" name="Obraz 18"/>
+            <wp:cNvGraphicFramePr>
+              <a:graphicFrameLocks xmlns:a="http://schemas.openxmlformats.org/drawingml/2006/main" noChangeAspect="1"/>
+            </wp:cNvGraphicFramePr>
+            <a:graphic xmlns:a="http://schemas.openxmlformats.org/drawingml/2006/main">
+              <a:graphicData uri="http://schemas.openxmlformats.org/drawingml/2006/picture">
+                <pic:pic xmlns:pic="http://schemas.openxmlformats.org/drawingml/2006/picture">
+                  <pic:nvPicPr>
+                    <pic:cNvPr id="18" name="Zrzut ekranu 2018-04-25 o 14.20.41.png"/>
+                    <pic:cNvPicPr/>
+                  </pic:nvPicPr>
+                  <pic:blipFill>
+                    <a:blip r:embed="rId25" cstate="print">
+                      <a:extLst>
+                        <a:ext uri="{28A0092B-C50C-407E-A947-70E740481C1C}">
+                          <a14:useLocalDpi xmlns:a14="http://schemas.microsoft.com/office/drawing/2010/main" val="0"/>
+                        </a:ext>
+                      </a:extLst>
+                    </a:blip>
+                    <a:stretch>
+                      <a:fillRect/>
+                    </a:stretch>
+                  </pic:blipFill>
+                  <pic:spPr>
+                    <a:xfrm>
+                      <a:off x="0" y="0"/>
+                      <a:ext cx="5399405" cy="3604895"/>
+                    </a:xfrm>
+                    <a:prstGeom prst="rect">
+                      <a:avLst/>
+                    </a:prstGeom>
+                  </pic:spPr>
+                </pic:pic>
+              </a:graphicData>
+            </a:graphic>
+          </wp:inline>
+        </w:drawing>
+      </w:r>
+    </w:p>
+    <w:p>
+      <w:pPr>
+        <w:pStyle w:val="Legenda"/>
+      </w:pPr>
+      <w:r>
+        <w:t xml:space="preserve">Rysunek </w:t>
+      </w:r>
+      <w:r>
+        <w:fldChar w:fldCharType="begin"/>
+      </w:r>
+      <w:r>
+        <w:instrText xml:space="preserve"> SEQ Rysunek \* ARABIC </w:instrText>
+      </w:r>
+      <w:r>
+        <w:fldChar w:fldCharType="separate"/>
+      </w:r>
+      <w:r>
+        <w:rPr>
+          <w:noProof/>
+        </w:rPr>
+        <w:t>14</w:t>
+      </w:r>
+      <w:r>
+        <w:fldChar w:fldCharType="end"/>
+      </w:r>
+      <w:r>
+        <w:t xml:space="preserve"> – ekran główny i wysuwane menu</w:t>
+      </w:r>
+    </w:p>
+    <w:p>
+      <w:pPr>
+        <w:pStyle w:val="Akapitzwciciem"/>
+      </w:pPr>
+      <w:r>
+        <w:t xml:space="preserve">Użytkownik może teraz podjąć każde z działań, natomiast by jak najwięcej zyskać z naszej aplikacji powinniśmy w tym momencie utworzyć pierwszy budżet na najbliższy miesiąc, byśmy mogli bezproblemowo dodawać kolejne wydatki do zdefiniowanego budżetu. W oknie dodawania budżetu możemy zdefiniować dla niego nazwę, datę rozpoczęcia, datą zakończenia. Ostatnim i najważniejszym elementem tworzenia budżetu jest stworzenie kategorii powiązanych z tym budżetem, do których będziemy przypisywać wydatki. Nazwy proponowanych kategorii do na przykład </w:t>
+      </w:r>
+      <w:r>
+        <w:rPr>
+          <w:b/>
+        </w:rPr>
+        <w:t>Rozrywka</w:t>
+      </w:r>
+      <w:r>
+        <w:t xml:space="preserve">, </w:t>
+      </w:r>
+      <w:r>
+        <w:rPr>
+          <w:b/>
+        </w:rPr>
+        <w:t>Wydatki podstawowe</w:t>
+      </w:r>
+      <w:r>
+        <w:t xml:space="preserve">, </w:t>
+      </w:r>
+      <w:r>
+        <w:rPr>
+          <w:b/>
+        </w:rPr>
+        <w:t>Mieszkanie i czynsz</w:t>
+      </w:r>
+      <w:r>
+        <w:t xml:space="preserve">. Kategorie powinny być wyznacznikiem tego, na jakie sfery naszego życia chcemy nałożyć pewnego rodzaju limit. Chociażby kategoria </w:t>
+      </w:r>
+      <w:r>
+        <w:rPr>
+          <w:b/>
+        </w:rPr>
+        <w:t>Rozrywka</w:t>
+      </w:r>
+      <w:r>
+        <w:t xml:space="preserve"> daję nam informację o tym, ile możemy jeszcze pozwolić sobie na rzeczy niekoniecznie </w:t>
+      </w:r>
+      <w:proofErr w:type="gramStart"/>
+      <w:r>
+        <w:t>potrzebne</w:t>
+      </w:r>
+      <w:proofErr w:type="gramEnd"/>
+      <w:r>
+        <w:t xml:space="preserve"> lecz umilające nam codzienność. </w:t>
+      </w:r>
+    </w:p>
+    <w:p>
+      <w:pPr>
+        <w:keepNext/>
+        <w:spacing w:line="240" w:lineRule="auto"/>
+        <w:jc w:val="center"/>
+      </w:pPr>
+      <w:r>
+        <w:br w:type="page"/>
+      </w:r>
+      <w:r>
+        <w:rPr>
+          <w:noProof/>
         </w:rPr>
         <w:lastRenderedPageBreak/>
-        <w:br w:type="page"/>
-      </w:r>
-    </w:p>
-    <w:p>
-      <w:pPr>
-        <w:pStyle w:val="Nagwek1"/>
-      </w:pPr>
-      <w:bookmarkStart w:id="40" w:name="_Toc512382091"/>
-      <w:r>
-        <w:lastRenderedPageBreak/>
-        <w:t>Zakończenie</w:t>
-      </w:r>
-      <w:bookmarkEnd w:id="40"/>
+        <w:drawing>
+          <wp:inline distT="0" distB="0" distL="0" distR="0" wp14:anchorId="04D56267" wp14:editId="04EC8047">
+            <wp:extent cx="5399405" cy="4267200"/>
+            <wp:effectExtent l="0" t="0" r="0" b="0"/>
+            <wp:docPr id="19" name="Obraz 19"/>
+            <wp:cNvGraphicFramePr>
+              <a:graphicFrameLocks xmlns:a="http://schemas.openxmlformats.org/drawingml/2006/main" noChangeAspect="1"/>
+            </wp:cNvGraphicFramePr>
+            <a:graphic xmlns:a="http://schemas.openxmlformats.org/drawingml/2006/main">
+              <a:graphicData uri="http://schemas.openxmlformats.org/drawingml/2006/picture">
+                <pic:pic xmlns:pic="http://schemas.openxmlformats.org/drawingml/2006/picture">
+                  <pic:nvPicPr>
+                    <pic:cNvPr id="19" name="Zrzut ekranu 2018-04-25 o 14.26.45 kopia.png"/>
+                    <pic:cNvPicPr/>
+                  </pic:nvPicPr>
+                  <pic:blipFill>
+                    <a:blip r:embed="rId26" cstate="print">
+                      <a:extLst>
+                        <a:ext uri="{28A0092B-C50C-407E-A947-70E740481C1C}">
+                          <a14:useLocalDpi xmlns:a14="http://schemas.microsoft.com/office/drawing/2010/main" val="0"/>
+                        </a:ext>
+                      </a:extLst>
+                    </a:blip>
+                    <a:stretch>
+                      <a:fillRect/>
+                    </a:stretch>
+                  </pic:blipFill>
+                  <pic:spPr>
+                    <a:xfrm>
+                      <a:off x="0" y="0"/>
+                      <a:ext cx="5399405" cy="4267200"/>
+                    </a:xfrm>
+                    <a:prstGeom prst="rect">
+                      <a:avLst/>
+                    </a:prstGeom>
+                  </pic:spPr>
+                </pic:pic>
+              </a:graphicData>
+            </a:graphic>
+          </wp:inline>
+        </w:drawing>
+      </w:r>
+    </w:p>
+    <w:p>
+      <w:pPr>
+        <w:pStyle w:val="Legenda"/>
+      </w:pPr>
+      <w:r>
+        <w:t xml:space="preserve">Rysunek </w:t>
+      </w:r>
+      <w:r>
+        <w:fldChar w:fldCharType="begin"/>
+      </w:r>
+      <w:r>
+        <w:instrText xml:space="preserve"> SEQ Rysunek \* ARABIC </w:instrText>
+      </w:r>
+      <w:r>
+        <w:fldChar w:fldCharType="separate"/>
+      </w:r>
+      <w:r>
+        <w:rPr>
+          <w:noProof/>
+        </w:rPr>
+        <w:t>15</w:t>
+      </w:r>
+      <w:r>
+        <w:fldChar w:fldCharType="end"/>
+      </w:r>
+      <w:r>
+        <w:t xml:space="preserve"> – ekran dodawania budżetu wypełniony informacjami</w:t>
+      </w:r>
+    </w:p>
+    <w:p>
+      <w:pPr>
+        <w:pStyle w:val="Akapitzwciciem"/>
+      </w:pPr>
+      <w:r>
+        <w:t xml:space="preserve">Oczywiście w każdym </w:t>
+      </w:r>
+      <w:proofErr w:type="gramStart"/>
+      <w:r>
+        <w:t>momencie</w:t>
+      </w:r>
+      <w:proofErr w:type="gramEnd"/>
+      <w:r>
+        <w:t xml:space="preserve"> kiedy wpisujemy informację, system sprawdza czy informację mają sens, czy wypełniliśmy wszystkie pola i daje nam o tym znać specjalną wiadomością tak jak było to w przypadku rejestracji.</w:t>
+      </w:r>
+    </w:p>
+    <w:p>
+      <w:pPr>
+        <w:pStyle w:val="Akapitzwciciem"/>
+      </w:pPr>
+    </w:p>
+    <w:p>
+      <w:pPr>
+        <w:pStyle w:val="Akapitzwciciem"/>
+      </w:pPr>
+      <w:r>
+        <w:t>W tym momencie możemy dodać nasz pierwszy wydatek. Ekran</w:t>
+      </w:r>
+      <w:r>
+        <w:t xml:space="preserve"> dodawania w celu wygenerowania tego samego poczucia estetyki wygląda bardzo podobnie, różni się jedynie ilością pól, które możemy wypełnić.</w:t>
+      </w:r>
+    </w:p>
+    <w:p>
+      <w:pPr>
+        <w:pStyle w:val="Akapitzwciciem"/>
+      </w:pPr>
+      <w:r>
+        <w:t xml:space="preserve">W momencie dodawania wydatku możemy zdefiniować dla niego takie właściwości jak: nazwa, kategoria (globalna), gdzie został wykonany, kiedy, ilość sztuk, metoda płatności, i cena. Oprócz tego możemy dodać go do </w:t>
+      </w:r>
+      <w:proofErr w:type="gramStart"/>
+      <w:r>
+        <w:t>budżetu</w:t>
+      </w:r>
+      <w:proofErr w:type="gramEnd"/>
+      <w:r>
+        <w:t xml:space="preserve"> który dopiero co stworzyliśmy bądź innych, co także zrobimy. Po wybraniu budżetu musimy zdefiniować także kategorie (lokalna) w budżecie do której chcemy go dopisać. Cały proces przedstawiają poniższe zrzuty ekranu.</w:t>
+      </w:r>
     </w:p>
     <w:p>
       <w:pPr>
         <w:spacing w:line="240" w:lineRule="auto"/>
         <w:jc w:val="left"/>
-        <w:rPr>
-          <w:lang w:val="en"/>
-        </w:rPr>
-      </w:pPr>
-      <w:r>
-        <w:rPr>
-          <w:lang w:val="en"/>
-        </w:rPr>
+      </w:pPr>
+      <w:r>
         <w:br w:type="page"/>
       </w:r>
     </w:p>
     <w:p>
       <w:pPr>
         <w:pStyle w:val="Akapitzwciciem"/>
-        <w:rPr>
-          <w:lang w:val="en"/>
-        </w:rPr>
+        <w:keepNext/>
+        <w:jc w:val="center"/>
+      </w:pPr>
+      <w:r>
+        <w:rPr>
+          <w:noProof/>
+        </w:rPr>
+        <w:lastRenderedPageBreak/>
+        <w:drawing>
+          <wp:inline distT="0" distB="0" distL="0" distR="0" wp14:anchorId="27455531" wp14:editId="098BBCB3">
+            <wp:extent cx="5399405" cy="4267200"/>
+            <wp:effectExtent l="0" t="0" r="0" b="0"/>
+            <wp:docPr id="20" name="Obraz 20"/>
+            <wp:cNvGraphicFramePr>
+              <a:graphicFrameLocks xmlns:a="http://schemas.openxmlformats.org/drawingml/2006/main" noChangeAspect="1"/>
+            </wp:cNvGraphicFramePr>
+            <a:graphic xmlns:a="http://schemas.openxmlformats.org/drawingml/2006/main">
+              <a:graphicData uri="http://schemas.openxmlformats.org/drawingml/2006/picture">
+                <pic:pic xmlns:pic="http://schemas.openxmlformats.org/drawingml/2006/picture">
+                  <pic:nvPicPr>
+                    <pic:cNvPr id="20" name="Zrzut ekranu 2018-04-25 o 14.36.19.png"/>
+                    <pic:cNvPicPr/>
+                  </pic:nvPicPr>
+                  <pic:blipFill>
+                    <a:blip r:embed="rId27" cstate="print">
+                      <a:extLst>
+                        <a:ext uri="{28A0092B-C50C-407E-A947-70E740481C1C}">
+                          <a14:useLocalDpi xmlns:a14="http://schemas.microsoft.com/office/drawing/2010/main" val="0"/>
+                        </a:ext>
+                      </a:extLst>
+                    </a:blip>
+                    <a:stretch>
+                      <a:fillRect/>
+                    </a:stretch>
+                  </pic:blipFill>
+                  <pic:spPr>
+                    <a:xfrm>
+                      <a:off x="0" y="0"/>
+                      <a:ext cx="5399405" cy="4267200"/>
+                    </a:xfrm>
+                    <a:prstGeom prst="rect">
+                      <a:avLst/>
+                    </a:prstGeom>
+                  </pic:spPr>
+                </pic:pic>
+              </a:graphicData>
+            </a:graphic>
+          </wp:inline>
+        </w:drawing>
+      </w:r>
+    </w:p>
+    <w:p>
+      <w:pPr>
+        <w:pStyle w:val="Legenda"/>
+      </w:pPr>
+      <w:r>
+        <w:t xml:space="preserve">Rysunek </w:t>
+      </w:r>
+      <w:r>
+        <w:fldChar w:fldCharType="begin"/>
+      </w:r>
+      <w:r>
+        <w:instrText xml:space="preserve"> SEQ Rysunek \* ARABIC </w:instrText>
+      </w:r>
+      <w:r>
+        <w:fldChar w:fldCharType="separate"/>
+      </w:r>
+      <w:r>
+        <w:rPr>
+          <w:noProof/>
+        </w:rPr>
+        <w:t>16</w:t>
+      </w:r>
+      <w:r>
+        <w:fldChar w:fldCharType="end"/>
+      </w:r>
+    </w:p>
+    <w:p>
+      <w:pPr>
+        <w:pStyle w:val="Akapitzwciciem"/>
+      </w:pPr>
+      <w:r>
+        <w:t xml:space="preserve">Tak wygląda prosty proces dodawania wydatku do określonego budżetu. Proces ten jest kluczową </w:t>
+      </w:r>
+      <w:proofErr w:type="spellStart"/>
+      <w:r>
+        <w:t>częscią</w:t>
+      </w:r>
+      <w:proofErr w:type="spellEnd"/>
+      <w:r>
+        <w:t xml:space="preserve"> dbania o swój budżet i daje nam możliwość w przyszłości monitorowania naszych pieniędzy. </w:t>
+      </w:r>
+    </w:p>
+    <w:p>
+      <w:pPr>
+        <w:pStyle w:val="Akapitzwciciem"/>
+      </w:pPr>
+      <w:r>
+        <w:t xml:space="preserve">Dzięki temu, że mam przygotowane konto </w:t>
+      </w:r>
+      <w:proofErr w:type="gramStart"/>
+      <w:r>
+        <w:t>użytkownika</w:t>
+      </w:r>
+      <w:proofErr w:type="gramEnd"/>
+      <w:r>
+        <w:t xml:space="preserve"> który dodał już wiele informacji, pokażę teraz w</w:t>
+      </w:r>
+      <w:r>
+        <w:t>ygląd aplikacji i dalsze kroki po kilkunastu dniach użytkownika by w pełni przedstawić drugą najważniejszą funkcję, czyli prezentacje zależności między wprowadzonymi danymi.</w:t>
+      </w:r>
+    </w:p>
+    <w:p>
+      <w:pPr>
+        <w:pStyle w:val="Akapitzwciciem"/>
+      </w:pPr>
+    </w:p>
+    <w:p>
+      <w:pPr>
+        <w:pStyle w:val="Akapitzwciciem"/>
+      </w:pPr>
+      <w:r>
+        <w:t xml:space="preserve">Przede wszystkim, każdy użytkownik ma także dostęp do widoku „Zarządzania wydatkami” (a także zarządzanie przychodami, analogiczny do </w:t>
+      </w:r>
+      <w:proofErr w:type="gramStart"/>
+      <w:r>
+        <w:t>widoku</w:t>
+      </w:r>
+      <w:proofErr w:type="gramEnd"/>
+      <w:r>
+        <w:t xml:space="preserve"> który teraz pokażę).</w:t>
+      </w:r>
+    </w:p>
+    <w:p>
+      <w:pPr>
+        <w:spacing w:line="240" w:lineRule="auto"/>
+        <w:jc w:val="left"/>
+      </w:pPr>
+      <w:r>
+        <w:br w:type="page"/>
+      </w:r>
+    </w:p>
+    <w:p>
+      <w:pPr>
+        <w:pStyle w:val="Akapitzwciciem"/>
+        <w:keepNext/>
+      </w:pPr>
+      <w:r>
+        <w:rPr>
+          <w:noProof/>
+        </w:rPr>
+        <w:lastRenderedPageBreak/>
+        <w:drawing>
+          <wp:inline distT="0" distB="0" distL="0" distR="0" wp14:anchorId="5D6EFE15" wp14:editId="569CF4BC">
+            <wp:extent cx="5399405" cy="4267200"/>
+            <wp:effectExtent l="0" t="0" r="0" b="0"/>
+            <wp:docPr id="21" name="Obraz 21"/>
+            <wp:cNvGraphicFramePr>
+              <a:graphicFrameLocks xmlns:a="http://schemas.openxmlformats.org/drawingml/2006/main" noChangeAspect="1"/>
+            </wp:cNvGraphicFramePr>
+            <a:graphic xmlns:a="http://schemas.openxmlformats.org/drawingml/2006/main">
+              <a:graphicData uri="http://schemas.openxmlformats.org/drawingml/2006/picture">
+                <pic:pic xmlns:pic="http://schemas.openxmlformats.org/drawingml/2006/picture">
+                  <pic:nvPicPr>
+                    <pic:cNvPr id="21" name="Zrzut ekranu 2018-04-25 o 14.42.04.png"/>
+                    <pic:cNvPicPr/>
+                  </pic:nvPicPr>
+                  <pic:blipFill>
+                    <a:blip r:embed="rId28" cstate="print">
+                      <a:extLst>
+                        <a:ext uri="{28A0092B-C50C-407E-A947-70E740481C1C}">
+                          <a14:useLocalDpi xmlns:a14="http://schemas.microsoft.com/office/drawing/2010/main" val="0"/>
+                        </a:ext>
+                      </a:extLst>
+                    </a:blip>
+                    <a:stretch>
+                      <a:fillRect/>
+                    </a:stretch>
+                  </pic:blipFill>
+                  <pic:spPr>
+                    <a:xfrm>
+                      <a:off x="0" y="0"/>
+                      <a:ext cx="5399405" cy="4267200"/>
+                    </a:xfrm>
+                    <a:prstGeom prst="rect">
+                      <a:avLst/>
+                    </a:prstGeom>
+                  </pic:spPr>
+                </pic:pic>
+              </a:graphicData>
+            </a:graphic>
+          </wp:inline>
+        </w:drawing>
+      </w:r>
+    </w:p>
+    <w:p>
+      <w:pPr>
+        <w:pStyle w:val="Legenda"/>
+      </w:pPr>
+      <w:r>
+        <w:t xml:space="preserve">Rysunek </w:t>
+      </w:r>
+      <w:r>
+        <w:fldChar w:fldCharType="begin"/>
+      </w:r>
+      <w:r>
+        <w:instrText xml:space="preserve"> SEQ Rysunek \* ARABIC </w:instrText>
+      </w:r>
+      <w:r>
+        <w:fldChar w:fldCharType="separate"/>
+      </w:r>
+      <w:r>
+        <w:rPr>
+          <w:noProof/>
+        </w:rPr>
+        <w:t>17</w:t>
+      </w:r>
+      <w:r>
+        <w:fldChar w:fldCharType="end"/>
+      </w:r>
+      <w:r>
+        <w:t xml:space="preserve"> – widok zarzadzania wydatkami</w:t>
+      </w:r>
+    </w:p>
+    <w:p>
+      <w:pPr>
+        <w:pStyle w:val="Akapitzwciciem"/>
+      </w:pPr>
+      <w:r>
+        <w:t>Z tego miejsca użytkownik może obejrzeć rozkład swoich finansów na interaktywnych wykresach na podstawie kategorii (globalnych) a także metody płatności. W przyszłości przewidywane jest wprowadzenie pełnego filtrowania, wydatków. Wykresy są stworzone w taki sposób, by odzwierciedlać aktualnie wyświetlane w tabeli wydatki, więc przy potencjalnym filtrowaniu tabeli, wykresy automatycznie wskażą podany zakres listy wydatków. Z tego widoku można także usunąć i edytować poszczególne wydatki, co automatycznie znajdzie swoje odzwierciedlenie w wykresach.</w:t>
+      </w:r>
+    </w:p>
+    <w:p>
+      <w:pPr>
+        <w:pStyle w:val="Akapitzwciciem"/>
+        <w:keepNext/>
+      </w:pPr>
+      <w:r>
+        <w:rPr>
+          <w:noProof/>
+        </w:rPr>
+        <w:lastRenderedPageBreak/>
+        <w:drawing>
+          <wp:inline distT="0" distB="0" distL="0" distR="0" wp14:anchorId="4D722D45" wp14:editId="0855DF7A">
+            <wp:extent cx="5399405" cy="4267200"/>
+            <wp:effectExtent l="0" t="0" r="0" b="0"/>
+            <wp:docPr id="23" name="Obraz 23"/>
+            <wp:cNvGraphicFramePr>
+              <a:graphicFrameLocks xmlns:a="http://schemas.openxmlformats.org/drawingml/2006/main" noChangeAspect="1"/>
+            </wp:cNvGraphicFramePr>
+            <a:graphic xmlns:a="http://schemas.openxmlformats.org/drawingml/2006/main">
+              <a:graphicData uri="http://schemas.openxmlformats.org/drawingml/2006/picture">
+                <pic:pic xmlns:pic="http://schemas.openxmlformats.org/drawingml/2006/picture">
+                  <pic:nvPicPr>
+                    <pic:cNvPr id="23" name="Zrzut ekranu 2018-04-25 o 14.48.28.png"/>
+                    <pic:cNvPicPr/>
+                  </pic:nvPicPr>
+                  <pic:blipFill>
+                    <a:blip r:embed="rId29" cstate="print">
+                      <a:extLst>
+                        <a:ext uri="{28A0092B-C50C-407E-A947-70E740481C1C}">
+                          <a14:useLocalDpi xmlns:a14="http://schemas.microsoft.com/office/drawing/2010/main" val="0"/>
+                        </a:ext>
+                      </a:extLst>
+                    </a:blip>
+                    <a:stretch>
+                      <a:fillRect/>
+                    </a:stretch>
+                  </pic:blipFill>
+                  <pic:spPr>
+                    <a:xfrm>
+                      <a:off x="0" y="0"/>
+                      <a:ext cx="5399405" cy="4267200"/>
+                    </a:xfrm>
+                    <a:prstGeom prst="rect">
+                      <a:avLst/>
+                    </a:prstGeom>
+                  </pic:spPr>
+                </pic:pic>
+              </a:graphicData>
+            </a:graphic>
+          </wp:inline>
+        </w:drawing>
+      </w:r>
+    </w:p>
+    <w:p>
+      <w:pPr>
+        <w:pStyle w:val="Legenda"/>
+      </w:pPr>
+      <w:r>
+        <w:t xml:space="preserve">Rysunek </w:t>
+      </w:r>
+      <w:r>
+        <w:fldChar w:fldCharType="begin"/>
+      </w:r>
+      <w:r>
+        <w:instrText xml:space="preserve"> SEQ Rysunek \* ARABIC </w:instrText>
+      </w:r>
+      <w:r>
+        <w:fldChar w:fldCharType="separate"/>
+      </w:r>
+      <w:r>
+        <w:rPr>
+          <w:noProof/>
+        </w:rPr>
+        <w:t>18</w:t>
+      </w:r>
+      <w:r>
+        <w:fldChar w:fldCharType="end"/>
+      </w:r>
+      <w:r>
+        <w:t xml:space="preserve"> – edytowanie wydatku z poziomu zarządzania wydatkami</w:t>
+      </w:r>
+    </w:p>
+    <w:p>
+      <w:pPr>
+        <w:pStyle w:val="Akapitzwciciem"/>
+      </w:pPr>
+      <w:r>
+        <w:t xml:space="preserve">Ostatnim bardzo ważnym </w:t>
+      </w:r>
+      <w:proofErr w:type="gramStart"/>
+      <w:r>
+        <w:t>miejscem</w:t>
+      </w:r>
+      <w:proofErr w:type="gramEnd"/>
+      <w:r>
+        <w:t xml:space="preserve"> w którym na pewno chciałby się znaleźć użytkownik jest </w:t>
+      </w:r>
+      <w:r>
+        <w:rPr>
+          <w:b/>
+        </w:rPr>
+        <w:t>Zarządzanie budżetami</w:t>
+      </w:r>
+      <w:r>
+        <w:t>.</w:t>
+      </w:r>
+    </w:p>
+    <w:p>
+      <w:pPr>
+        <w:pStyle w:val="Akapitzwciciem"/>
+      </w:pPr>
+      <w:r>
+        <w:t xml:space="preserve">To </w:t>
+      </w:r>
+      <w:proofErr w:type="gramStart"/>
+      <w:r>
+        <w:t>miejsce</w:t>
+      </w:r>
+      <w:proofErr w:type="gramEnd"/>
+      <w:r>
+        <w:t xml:space="preserve"> w którym użytkownik może obejrzeć wszystkie dane dotyczące konkretnych stworzonych przez niego budżetów w trakcie całego użytkowania aplikacji. Ma dostęp do </w:t>
+      </w:r>
+      <w:proofErr w:type="gramStart"/>
+      <w:r>
+        <w:t>listy</w:t>
+      </w:r>
+      <w:proofErr w:type="gramEnd"/>
+      <w:r>
+        <w:t xml:space="preserve"> z której może wybrać interesujący go budżet i dowiedzieć się jak dużo pieniędzy w tym budżecie zostało mu dla określonej kategorii.</w:t>
+      </w:r>
+    </w:p>
+    <w:p>
+      <w:pPr>
+        <w:pStyle w:val="Akapitzwciciem"/>
+        <w:keepNext/>
+        <w:jc w:val="center"/>
+      </w:pPr>
+      <w:r>
+        <w:rPr>
+          <w:noProof/>
+        </w:rPr>
+        <w:lastRenderedPageBreak/>
+        <w:drawing>
+          <wp:inline distT="0" distB="0" distL="0" distR="0" wp14:anchorId="091686BB" wp14:editId="0BF50967">
+            <wp:extent cx="4863830" cy="3843930"/>
+            <wp:effectExtent l="0" t="0" r="0" b="0"/>
+            <wp:docPr id="24" name="Obraz 24"/>
+            <wp:cNvGraphicFramePr>
+              <a:graphicFrameLocks xmlns:a="http://schemas.openxmlformats.org/drawingml/2006/main" noChangeAspect="1"/>
+            </wp:cNvGraphicFramePr>
+            <a:graphic xmlns:a="http://schemas.openxmlformats.org/drawingml/2006/main">
+              <a:graphicData uri="http://schemas.openxmlformats.org/drawingml/2006/picture">
+                <pic:pic xmlns:pic="http://schemas.openxmlformats.org/drawingml/2006/picture">
+                  <pic:nvPicPr>
+                    <pic:cNvPr id="24" name="Zrzut ekranu 2018-04-25 o 14.51.59.png"/>
+                    <pic:cNvPicPr/>
+                  </pic:nvPicPr>
+                  <pic:blipFill>
+                    <a:blip r:embed="rId30" cstate="print">
+                      <a:extLst>
+                        <a:ext uri="{28A0092B-C50C-407E-A947-70E740481C1C}">
+                          <a14:useLocalDpi xmlns:a14="http://schemas.microsoft.com/office/drawing/2010/main" val="0"/>
+                        </a:ext>
+                      </a:extLst>
+                    </a:blip>
+                    <a:stretch>
+                      <a:fillRect/>
+                    </a:stretch>
+                  </pic:blipFill>
+                  <pic:spPr>
+                    <a:xfrm>
+                      <a:off x="0" y="0"/>
+                      <a:ext cx="4866819" cy="3846292"/>
+                    </a:xfrm>
+                    <a:prstGeom prst="rect">
+                      <a:avLst/>
+                    </a:prstGeom>
+                  </pic:spPr>
+                </pic:pic>
+              </a:graphicData>
+            </a:graphic>
+          </wp:inline>
+        </w:drawing>
+      </w:r>
+    </w:p>
+    <w:p>
+      <w:pPr>
+        <w:pStyle w:val="Legenda"/>
+      </w:pPr>
+      <w:r>
+        <w:t xml:space="preserve">Rysunek </w:t>
+      </w:r>
+      <w:r>
+        <w:fldChar w:fldCharType="begin"/>
+      </w:r>
+      <w:r>
+        <w:instrText xml:space="preserve"> SEQ Rysunek \* ARABIC </w:instrText>
+      </w:r>
+      <w:r>
+        <w:fldChar w:fldCharType="separate"/>
+      </w:r>
+      <w:r>
+        <w:rPr>
+          <w:noProof/>
+        </w:rPr>
+        <w:t>19</w:t>
+      </w:r>
+      <w:r>
+        <w:fldChar w:fldCharType="end"/>
+      </w:r>
+      <w:r>
+        <w:t xml:space="preserve"> – zarządzanie budżetami</w:t>
+      </w:r>
+    </w:p>
+    <w:p>
+      <w:pPr>
+        <w:pStyle w:val="Akapitzwciciem"/>
+        <w:keepNext/>
+      </w:pPr>
+      <w:r>
+        <w:rPr>
+          <w:noProof/>
+        </w:rPr>
+        <w:drawing>
+          <wp:inline distT="0" distB="0" distL="0" distR="0" wp14:anchorId="1D507ED4" wp14:editId="5F4A41BE">
+            <wp:extent cx="5046556" cy="3988340"/>
+            <wp:effectExtent l="0" t="0" r="0" b="0"/>
+            <wp:docPr id="25" name="Obraz 25"/>
+            <wp:cNvGraphicFramePr>
+              <a:graphicFrameLocks xmlns:a="http://schemas.openxmlformats.org/drawingml/2006/main" noChangeAspect="1"/>
+            </wp:cNvGraphicFramePr>
+            <a:graphic xmlns:a="http://schemas.openxmlformats.org/drawingml/2006/main">
+              <a:graphicData uri="http://schemas.openxmlformats.org/drawingml/2006/picture">
+                <pic:pic xmlns:pic="http://schemas.openxmlformats.org/drawingml/2006/picture">
+                  <pic:nvPicPr>
+                    <pic:cNvPr id="25" name="Zrzut ekranu 2018-04-25 o 14.52.27.png"/>
+                    <pic:cNvPicPr/>
+                  </pic:nvPicPr>
+                  <pic:blipFill>
+                    <a:blip r:embed="rId31" cstate="print">
+                      <a:extLst>
+                        <a:ext uri="{28A0092B-C50C-407E-A947-70E740481C1C}">
+                          <a14:useLocalDpi xmlns:a14="http://schemas.microsoft.com/office/drawing/2010/main" val="0"/>
+                        </a:ext>
+                      </a:extLst>
+                    </a:blip>
+                    <a:stretch>
+                      <a:fillRect/>
+                    </a:stretch>
+                  </pic:blipFill>
+                  <pic:spPr>
+                    <a:xfrm>
+                      <a:off x="0" y="0"/>
+                      <a:ext cx="5050450" cy="3991417"/>
+                    </a:xfrm>
+                    <a:prstGeom prst="rect">
+                      <a:avLst/>
+                    </a:prstGeom>
+                  </pic:spPr>
+                </pic:pic>
+              </a:graphicData>
+            </a:graphic>
+          </wp:inline>
+        </w:drawing>
+      </w:r>
+    </w:p>
+    <w:p>
+      <w:pPr>
+        <w:pStyle w:val="Legenda"/>
+      </w:pPr>
+      <w:r>
+        <w:t xml:space="preserve">Rysunek </w:t>
+      </w:r>
+      <w:r>
+        <w:fldChar w:fldCharType="begin"/>
+      </w:r>
+      <w:r>
+        <w:instrText xml:space="preserve"> SEQ Rysunek \* ARABIC </w:instrText>
+      </w:r>
+      <w:r>
+        <w:fldChar w:fldCharType="separate"/>
+      </w:r>
+      <w:r>
+        <w:t>20</w:t>
+      </w:r>
+      <w:r>
+        <w:fldChar w:fldCharType="end"/>
+      </w:r>
+      <w:r>
+        <w:t xml:space="preserve"> – zarządzanie budżetami 2</w:t>
+      </w:r>
+    </w:p>
+    <w:p>
+      <w:pPr>
+        <w:pStyle w:val="Akapitzwciciem"/>
+      </w:pPr>
+      <w:r>
+        <w:lastRenderedPageBreak/>
+        <w:t>Oprócz dodawania wydatków, mamy także możliwość dodawania swoich przychodów i wyświetlania tak samo, strony z podsumowaniem z jakich kategorii użytkownik uzyskiwał przychody. W przyszłości także jest plan wprowadzenia analizy wydatków pomiędzy przychodami a wydatkami.</w:t>
+      </w:r>
+    </w:p>
+    <w:p>
+      <w:pPr>
+        <w:spacing w:line="240" w:lineRule="auto"/>
+        <w:jc w:val="left"/>
+      </w:pPr>
+      <w:r>
+        <w:br w:type="page"/>
+      </w:r>
+    </w:p>
+    <w:p>
+      <w:pPr>
+        <w:pStyle w:val="Akapitzwciciem"/>
+      </w:pPr>
+      <w:bookmarkStart w:id="28" w:name="_GoBack"/>
+      <w:bookmarkEnd w:id="28"/>
+    </w:p>
+    <w:p>
+      <w:pPr>
+        <w:pStyle w:val="Nagwek1"/>
+      </w:pPr>
+      <w:bookmarkStart w:id="29" w:name="_Toc512385963"/>
+      <w:r>
+        <w:t>Zakończenie</w:t>
+      </w:r>
+      <w:bookmarkEnd w:id="29"/>
+    </w:p>
+    <w:p>
+      <w:pPr>
+        <w:pStyle w:val="Akapitzwciciem"/>
+      </w:pPr>
+    </w:p>
+    <w:p>
+      <w:pPr>
+        <w:pStyle w:val="Akapitzwciciem"/>
+      </w:pPr>
+    </w:p>
+    <w:p>
+      <w:pPr>
+        <w:spacing w:line="240" w:lineRule="auto"/>
+        <w:jc w:val="left"/>
+      </w:pPr>
+      <w:r>
+        <w:br w:type="page"/>
+      </w:r>
+    </w:p>
+    <w:p>
+      <w:pPr>
+        <w:pStyle w:val="Akapitzwciciem"/>
       </w:pPr>
     </w:p>
     <w:p>
@@ -8542,13 +8464,11 @@
           <w:b/>
           <w:bCs/>
           <w:kern w:val="32"/>
-          <w:lang w:val="en"/>
         </w:rPr>
       </w:pPr>
       <w:r>
         <w:rPr>
           <w:rStyle w:val="AkapitbezwciciaZnak"/>
-          <w:lang w:val="en"/>
         </w:rPr>
         <w:br w:type="page"/>
       </w:r>
@@ -8557,7 +8477,7 @@
       <w:pPr>
         <w:pStyle w:val="Nagwek1"/>
       </w:pPr>
-      <w:bookmarkStart w:id="41" w:name="_Toc512382092"/>
+      <w:bookmarkStart w:id="30" w:name="_Toc512385964"/>
       <w:r>
         <w:rPr>
           <w:rStyle w:val="AkapitbezwciciaZnak"/>
@@ -8565,7 +8485,7 @@
         <w:lastRenderedPageBreak/>
         <w:t>Bibliografia</w:t>
       </w:r>
-      <w:bookmarkEnd w:id="41"/>
+      <w:bookmarkEnd w:id="30"/>
     </w:p>
     <w:p>
       <w:pPr>
@@ -8638,12 +8558,12 @@
       <w:r>
         <w:br w:type="page"/>
       </w:r>
-      <w:bookmarkStart w:id="42" w:name="_Toc512382093"/>
+      <w:bookmarkStart w:id="31" w:name="_Toc512385965"/>
       <w:r>
         <w:lastRenderedPageBreak/>
         <w:t>Spis rysunków</w:t>
       </w:r>
-      <w:bookmarkEnd w:id="42"/>
+      <w:bookmarkEnd w:id="31"/>
     </w:p>
     <w:p>
       <w:pPr>
@@ -8672,21 +8592,7 @@
             <w:rStyle w:val="Hipercze"/>
             <w:noProof/>
           </w:rPr>
-          <w:t>Rysunek 1 Zobrazowanie prob</w:t>
-        </w:r>
-        <w:r>
-          <w:rPr>
-            <w:rStyle w:val="Hipercze"/>
-            <w:noProof/>
-          </w:rPr>
-          <w:t>l</w:t>
-        </w:r>
-        <w:r>
-          <w:rPr>
-            <w:rStyle w:val="Hipercze"/>
-            <w:noProof/>
-          </w:rPr>
-          <w:t>emu budżetu osobistego</w:t>
+          <w:t>Rysunek 1 Zobrazowanie problemu budżetu osobistego</w:t>
         </w:r>
         <w:r>
           <w:rPr>
@@ -9383,12 +9289,12 @@
       <w:r>
         <w:br w:type="page"/>
       </w:r>
-      <w:bookmarkStart w:id="43" w:name="_Toc512382094"/>
+      <w:bookmarkStart w:id="32" w:name="_Toc512385966"/>
       <w:r>
         <w:lastRenderedPageBreak/>
         <w:t>Spis tabel</w:t>
       </w:r>
-      <w:bookmarkEnd w:id="43"/>
+      <w:bookmarkEnd w:id="32"/>
     </w:p>
     <w:p>
       <w:pPr>
@@ -9479,10 +9385,10 @@
       </w:r>
     </w:p>
     <w:sectPr>
-      <w:headerReference w:type="even" r:id="rId22"/>
-      <w:headerReference w:type="default" r:id="rId23"/>
-      <w:footerReference w:type="even" r:id="rId24"/>
-      <w:footerReference w:type="default" r:id="rId25"/>
+      <w:headerReference w:type="even" r:id="rId32"/>
+      <w:headerReference w:type="default" r:id="rId33"/>
+      <w:footerReference w:type="even" r:id="rId34"/>
+      <w:footerReference w:type="default" r:id="rId35"/>
       <w:pgSz w:w="11906" w:h="16838" w:code="9"/>
       <w:pgMar w:top="1418" w:right="1418" w:bottom="1418" w:left="1418" w:header="1021" w:footer="1021" w:gutter="567"/>
       <w:cols w:space="708"/>
@@ -12992,7 +12898,6 @@
   <w:style w:type="character" w:default="1" w:styleId="Domylnaczcionkaakapitu">
     <w:name w:val="Default Paragraph Font"/>
     <w:uiPriority w:val="1"/>
-    <w:semiHidden/>
     <w:unhideWhenUsed/>
   </w:style>
   <w:style w:type="table" w:default="1" w:styleId="Standardowy">
@@ -13801,7 +13706,7 @@
 </file>
 
 <file path=customXml/itemProps1.xml><?xml version="1.0" encoding="utf-8"?>
-<ds:datastoreItem xmlns:ds="http://schemas.openxmlformats.org/officeDocument/2006/customXml" ds:itemID="{42D9AAF6-7F93-534E-8F7A-5C682B113203}">
+<ds:datastoreItem xmlns:ds="http://schemas.openxmlformats.org/officeDocument/2006/customXml" ds:itemID="{3C7AC559-1CD9-F549-A391-A4DE7CF13051}">
   <ds:schemaRefs>
     <ds:schemaRef ds:uri="http://schemas.openxmlformats.org/officeDocument/2006/bibliography"/>
   </ds:schemaRefs>

</xml_diff>